<commit_message>
I modified "Hello World" Tutorial :) I'm not sure whether it is right or not though... :(
</commit_message>
<xml_diff>
--- a/Documentation/VBugs/Chapter 1/Chapter 1 Tutorials.docx
+++ b/Documentation/VBugs/Chapter 1/Chapter 1 Tutorials.docx
@@ -434,7 +434,25 @@
           <w:sz w:val="20"/>
           <w:szCs w:val="20"/>
         </w:rPr>
-        <w:t xml:space="preserve"> The process s showed in Figure 2.</w:t>
+        <w:t xml:space="preserve"> The process </w:t>
+      </w:r>
+      <w:r>
+        <w:rPr>
+          <w:rFonts w:ascii="Verdana" w:eastAsia="Times New Roman" w:hAnsi="Verdana"/>
+          <w:color w:val="000000"/>
+          <w:sz w:val="20"/>
+          <w:szCs w:val="20"/>
+        </w:rPr>
+        <w:t>i</w:t>
+      </w:r>
+      <w:r>
+        <w:rPr>
+          <w:rFonts w:ascii="Verdana" w:eastAsia="Times New Roman" w:hAnsi="Verdana"/>
+          <w:color w:val="000000"/>
+          <w:sz w:val="20"/>
+          <w:szCs w:val="20"/>
+        </w:rPr>
+        <w:t>s showed in Figure 2.</w:t>
       </w:r>
     </w:p>
     <w:p>
@@ -2375,10 +2393,7 @@
           <w:szCs w:val="20"/>
         </w:rPr>
       </w:pPr>
-    </w:p>
-    <w:p>
-      <w:pPr>
-        <w:spacing w:after="0" w:line="240" w:lineRule="auto"/>
+      <w:r>
         <w:rPr>
           <w:rFonts w:ascii="Verdana" w:eastAsia="Times New Roman" w:hAnsi="Verdana"/>
           <w:b/>
@@ -2387,7 +2402,8 @@
           <w:sz w:val="20"/>
           <w:szCs w:val="20"/>
         </w:rPr>
-      </w:pPr>
+        <w:t>Exercises</w:t>
+      </w:r>
     </w:p>
     <w:p>
       <w:pPr>
@@ -2412,61 +2428,20 @@
           <w:szCs w:val="20"/>
         </w:rPr>
       </w:pPr>
-      <w:r>
-        <w:rPr>
-          <w:rFonts w:ascii="Verdana" w:eastAsia="Times New Roman" w:hAnsi="Verdana"/>
-          <w:b/>
-          <w:bCs/>
-          <w:color w:val="000000"/>
-          <w:sz w:val="20"/>
-          <w:szCs w:val="20"/>
-        </w:rPr>
-        <w:t>Exercises</w:t>
-      </w:r>
-    </w:p>
-    <w:p>
-      <w:pPr>
-        <w:pStyle w:val="ListParagraph"/>
-        <w:numPr>
-          <w:ilvl w:val="0"/>
-          <w:numId w:val="13"/>
-        </w:numPr>
-        <w:spacing w:after="0" w:line="240" w:lineRule="auto"/>
-        <w:rPr>
-          <w:rFonts w:ascii="Verdana" w:eastAsia="Times New Roman" w:hAnsi="Verdana"/>
+    </w:p>
+    <w:p>
+      <w:r>
+        <w:t xml:space="preserve">Exercise1: </w:t>
+      </w:r>
+      <w:r>
+        <w:t xml:space="preserve"> </w:t>
+      </w:r>
+      <w:r>
+        <w:rPr>
           <w:i/>
-          <w:iCs/>
-          <w:color w:val="000000"/>
-          <w:sz w:val="20"/>
-          <w:szCs w:val="20"/>
-        </w:rPr>
-      </w:pPr>
-      <w:r>
-        <w:rPr>
-          <w:rFonts w:ascii="Verdana" w:eastAsia="Times New Roman" w:hAnsi="Verdana"/>
-          <w:i/>
-          <w:iCs/>
-          <w:color w:val="000000"/>
-          <w:sz w:val="20"/>
-          <w:szCs w:val="20"/>
         </w:rPr>
         <w:t>Reading the code</w:t>
       </w:r>
-    </w:p>
-    <w:p>
-      <w:pPr>
-        <w:pStyle w:val="ListParagraph"/>
-        <w:spacing w:after="0" w:line="240" w:lineRule="auto"/>
-        <w:ind w:left="630"/>
-        <w:rPr>
-          <w:rFonts w:ascii="Verdana" w:eastAsia="Times New Roman" w:hAnsi="Verdana"/>
-          <w:i/>
-          <w:iCs/>
-          <w:color w:val="000000"/>
-          <w:sz w:val="20"/>
-          <w:szCs w:val="20"/>
-        </w:rPr>
-      </w:pPr>
     </w:p>
     <w:p>
       <w:pPr>
@@ -2697,16 +2672,8 @@
                     <w:tab/>
                     <w:t xml:space="preserve">         Figure </w:t>
                   </w:r>
-                  <w:fldSimple w:instr=" SEQ Figure \* ARABIC ">
-                    <w:r>
-                      <w:rPr>
-                        <w:noProof/>
-                      </w:rPr>
-                      <w:t>4</w:t>
-                    </w:r>
-                  </w:fldSimple>
                   <w:r>
-                    <w:t>.</w:t>
+                    <w:t>5</w:t>
                   </w:r>
                 </w:p>
               </w:txbxContent>
@@ -2793,7 +2760,16 @@
           <w:sz w:val="20"/>
           <w:szCs w:val="20"/>
         </w:rPr>
-        <w:t xml:space="preserve"> (Figure 5)</w:t>
+        <w:t xml:space="preserve"> (Figure 5</w:t>
+      </w:r>
+      <w:r>
+        <w:rPr>
+          <w:rFonts w:ascii="Verdana" w:eastAsia="Times New Roman" w:hAnsi="Verdana"/>
+          <w:color w:val="000000"/>
+          <w:sz w:val="20"/>
+          <w:szCs w:val="20"/>
+        </w:rPr>
+        <w:t>)</w:t>
       </w:r>
     </w:p>
     <w:p>
@@ -2886,14 +2862,9 @@
                     <w:tab/>
                     <w:t xml:space="preserve">           Figure </w:t>
                   </w:r>
-                  <w:fldSimple w:instr=" SEQ Figure \* ARABIC ">
-                    <w:r>
-                      <w:rPr>
-                        <w:noProof/>
-                      </w:rPr>
-                      <w:t>5</w:t>
-                    </w:r>
-                  </w:fldSimple>
+                  <w:r>
+                    <w:t>6</w:t>
+                  </w:r>
                 </w:p>
               </w:txbxContent>
             </v:textbox>
@@ -2992,14 +2963,57 @@
           <w:szCs w:val="20"/>
         </w:rPr>
       </w:pPr>
-      <w:r>
-        <w:rPr>
-          <w:rFonts w:ascii="Verdana" w:eastAsia="Times New Roman" w:hAnsi="Verdana"/>
-          <w:color w:val="000000"/>
-          <w:sz w:val="20"/>
-          <w:szCs w:val="20"/>
-        </w:rPr>
-        <w:t>    </w:t>
+    </w:p>
+    <w:p>
+      <w:pPr>
+        <w:spacing w:after="0" w:line="240" w:lineRule="auto"/>
+        <w:rPr>
+          <w:rFonts w:ascii="Verdana" w:eastAsia="Times New Roman" w:hAnsi="Verdana"/>
+          <w:color w:val="000000"/>
+          <w:sz w:val="20"/>
+          <w:szCs w:val="20"/>
+        </w:rPr>
+      </w:pPr>
+    </w:p>
+    <w:p>
+      <w:pPr>
+        <w:spacing w:after="0" w:line="240" w:lineRule="auto"/>
+        <w:rPr>
+          <w:rFonts w:ascii="Verdana" w:eastAsia="Times New Roman" w:hAnsi="Verdana"/>
+          <w:color w:val="000000"/>
+          <w:sz w:val="20"/>
+          <w:szCs w:val="20"/>
+        </w:rPr>
+      </w:pPr>
+    </w:p>
+    <w:p>
+      <w:pPr>
+        <w:spacing w:after="0" w:line="240" w:lineRule="auto"/>
+        <w:rPr>
+          <w:rFonts w:ascii="Verdana" w:eastAsia="Times New Roman" w:hAnsi="Verdana"/>
+          <w:color w:val="000000"/>
+          <w:sz w:val="20"/>
+          <w:szCs w:val="20"/>
+        </w:rPr>
+      </w:pPr>
+      <w:r>
+        <w:rPr>
+          <w:rFonts w:ascii="Verdana" w:eastAsia="Times New Roman" w:hAnsi="Verdana"/>
+          <w:color w:val="000000"/>
+          <w:sz w:val="20"/>
+          <w:szCs w:val="20"/>
+        </w:rPr>
+        <w:t> </w:t>
+      </w:r>
+      <w:r>
+        <w:rPr>
+          <w:rFonts w:ascii="Verdana" w:eastAsia="Times New Roman" w:hAnsi="Verdana"/>
+          <w:iCs/>
+          <w:color w:val="000000"/>
+          <w:sz w:val="20"/>
+          <w:szCs w:val="20"/>
+        </w:rPr>
+        <w:t>Exercise 2:</w:t>
       </w:r>
       <w:r>
         <w:rPr>
@@ -3010,7 +3024,59 @@
           <w:sz w:val="20"/>
           <w:szCs w:val="20"/>
         </w:rPr>
-        <w:t> 2) Changing the text</w:t>
+        <w:t xml:space="preserve"> Changing the text</w:t>
+      </w:r>
+    </w:p>
+    <w:p>
+      <w:pPr>
+        <w:spacing w:after="0" w:line="240" w:lineRule="auto"/>
+        <w:rPr>
+          <w:rFonts w:ascii="Verdana" w:eastAsia="Times New Roman" w:hAnsi="Verdana"/>
+          <w:i/>
+          <w:iCs/>
+          <w:color w:val="000000"/>
+          <w:sz w:val="20"/>
+          <w:szCs w:val="20"/>
+        </w:rPr>
+      </w:pPr>
+    </w:p>
+    <w:p>
+      <w:pPr>
+        <w:spacing w:after="0" w:line="240" w:lineRule="auto"/>
+        <w:rPr>
+          <w:rFonts w:ascii="Verdana" w:eastAsia="Times New Roman" w:hAnsi="Verdana"/>
+          <w:color w:val="000000"/>
+          <w:sz w:val="20"/>
+          <w:szCs w:val="20"/>
+        </w:rPr>
+      </w:pPr>
+      <w:r>
+        <w:rPr>
+          <w:rFonts w:ascii="Verdana" w:eastAsia="Times New Roman" w:hAnsi="Verdana"/>
+          <w:color w:val="000000"/>
+          <w:sz w:val="20"/>
+          <w:szCs w:val="20"/>
+        </w:rPr>
+        <w:t xml:space="preserve">        Make the following changes in your </w:t>
+      </w:r>
+      <w:r>
+        <w:rPr>
+          <w:rFonts w:ascii="Verdana" w:eastAsia="Times New Roman" w:hAnsi="Verdana"/>
+          <w:i/>
+          <w:color w:val="000000"/>
+          <w:sz w:val="20"/>
+          <w:szCs w:val="20"/>
+        </w:rPr>
+        <w:t xml:space="preserve">Hello World </w:t>
+      </w:r>
+      <w:r>
+        <w:rPr>
+          <w:rFonts w:ascii="Verdana" w:eastAsia="Times New Roman" w:hAnsi="Verdana"/>
+          <w:color w:val="000000"/>
+          <w:sz w:val="20"/>
+          <w:szCs w:val="20"/>
+        </w:rPr>
+        <w:t>program.</w:t>
       </w:r>
     </w:p>
     <w:p>
@@ -3116,49 +3182,19 @@
       </w:r>
     </w:p>
     <w:p>
-      <w:pPr>
-        <w:spacing w:after="0" w:line="240" w:lineRule="auto"/>
-        <w:rPr>
-          <w:rFonts w:ascii="Verdana" w:eastAsia="Times New Roman" w:hAnsi="Verdana"/>
-          <w:color w:val="000000"/>
-          <w:sz w:val="20"/>
-          <w:szCs w:val="20"/>
-        </w:rPr>
-      </w:pPr>
-      <w:r>
-        <w:rPr>
-          <w:rFonts w:ascii="Verdana" w:eastAsia="Times New Roman" w:hAnsi="Verdana"/>
-          <w:color w:val="000000"/>
-          <w:sz w:val="20"/>
-          <w:szCs w:val="20"/>
-        </w:rPr>
-        <w:tab/>
-      </w:r>
-      <w:r>
-        <w:rPr>
-          <w:rFonts w:ascii="Verdana" w:eastAsia="Times New Roman" w:hAnsi="Verdana"/>
+      <w:r>
+        <w:rPr>
           <w:i/>
-          <w:color w:val="000000"/>
-          <w:sz w:val="20"/>
-          <w:szCs w:val="20"/>
         </w:rPr>
         <w:t>Hints</w:t>
       </w:r>
       <w:r>
-        <w:rPr>
-          <w:rFonts w:ascii="Verdana" w:eastAsia="Times New Roman" w:hAnsi="Verdana"/>
-          <w:color w:val="000000"/>
-          <w:sz w:val="20"/>
-          <w:szCs w:val="20"/>
-        </w:rPr>
         <w:t xml:space="preserve">: When mouse is over the sub call (i.e. </w:t>
       </w:r>
       <w:r>
         <w:rPr>
           <w:rFonts w:ascii="Courier New" w:hAnsi="Courier New" w:cs="Courier New"/>
           <w:noProof/>
-          <w:sz w:val="20"/>
-          <w:szCs w:val="20"/>
         </w:rPr>
         <w:t>Load</w:t>
       </w:r>
@@ -3166,55 +3202,17 @@
         <w:rPr>
           <w:rFonts w:ascii="Courier New" w:hAnsi="Courier New" w:cs="Courier New"/>
           <w:noProof/>
-          <w:sz w:val="20"/>
-          <w:szCs w:val="20"/>
         </w:rPr>
         <w:t>Resources()</w:t>
       </w:r>
       <w:r>
-        <w:rPr>
-          <w:rFonts w:ascii="Verdana" w:eastAsia="Times New Roman" w:hAnsi="Verdana"/>
-          <w:color w:val="000000"/>
-          <w:sz w:val="20"/>
-          <w:szCs w:val="20"/>
-        </w:rPr>
         <w:t xml:space="preserve">), the pop up window </w:t>
       </w:r>
       <w:r>
-        <w:rPr>
-          <w:rFonts w:ascii="Verdana" w:eastAsia="Times New Roman" w:hAnsi="Verdana"/>
-          <w:color w:val="000000"/>
-          <w:sz w:val="20"/>
-          <w:szCs w:val="20"/>
-        </w:rPr>
         <w:tab/>
       </w:r>
       <w:r>
-        <w:rPr>
-          <w:rFonts w:ascii="Verdana" w:eastAsia="Times New Roman" w:hAnsi="Verdana"/>
-          <w:color w:val="000000"/>
-          <w:sz w:val="20"/>
-          <w:szCs w:val="20"/>
-        </w:rPr>
-        <w:t xml:space="preserve">will appear which contains the list of parameters that this function takes and their order </w:t>
-      </w:r>
-      <w:r>
-        <w:rPr>
-          <w:rFonts w:ascii="Verdana" w:eastAsia="Times New Roman" w:hAnsi="Verdana"/>
-          <w:color w:val="000000"/>
-          <w:sz w:val="20"/>
-          <w:szCs w:val="20"/>
-        </w:rPr>
-        <w:tab/>
-      </w:r>
-      <w:r>
-        <w:rPr>
-          <w:rFonts w:ascii="Verdana" w:eastAsia="Times New Roman" w:hAnsi="Verdana"/>
-          <w:color w:val="000000"/>
-          <w:sz w:val="20"/>
-          <w:szCs w:val="20"/>
-        </w:rPr>
-        <w:t>along with function description.</w:t>
+        <w:t>will appear which contains the list of parameters that this function takes and their order along with function description.</w:t>
       </w:r>
     </w:p>
     <w:p>
@@ -3265,27 +3263,58 @@
           <w:sz w:val="20"/>
           <w:szCs w:val="20"/>
         </w:rPr>
-        <w:t>    </w:t>
-      </w:r>
-    </w:p>
-    <w:p>
-      <w:pPr>
-        <w:spacing w:after="0" w:line="240" w:lineRule="auto"/>
-        <w:rPr>
-          <w:rFonts w:ascii="Verdana" w:eastAsia="Times New Roman" w:hAnsi="Verdana"/>
-          <w:color w:val="000000"/>
-          <w:sz w:val="20"/>
-          <w:szCs w:val="20"/>
-        </w:rPr>
-      </w:pPr>
-      <w:r>
-        <w:rPr>
-          <w:rFonts w:ascii="Verdana" w:eastAsia="Times New Roman" w:hAnsi="Verdana"/>
-          <w:color w:val="000000"/>
-          <w:sz w:val="20"/>
-          <w:szCs w:val="20"/>
-        </w:rPr>
-        <w:t xml:space="preserve">    </w:t>
+        <w:t xml:space="preserve">   </w:t>
+      </w:r>
+    </w:p>
+    <w:p>
+      <w:pPr>
+        <w:spacing w:after="0" w:line="240" w:lineRule="auto"/>
+        <w:rPr>
+          <w:rFonts w:ascii="Verdana" w:eastAsia="Times New Roman" w:hAnsi="Verdana"/>
+          <w:color w:val="000000"/>
+          <w:sz w:val="20"/>
+          <w:szCs w:val="20"/>
+        </w:rPr>
+      </w:pPr>
+      <w:r>
+        <w:rPr>
+          <w:rFonts w:ascii="Verdana" w:eastAsia="Times New Roman" w:hAnsi="Verdana"/>
+          <w:color w:val="000000"/>
+          <w:sz w:val="20"/>
+          <w:szCs w:val="20"/>
+        </w:rPr>
+        <w:t xml:space="preserve"> </w:t>
+      </w:r>
+    </w:p>
+    <w:p>
+      <w:pPr>
+        <w:spacing w:after="0" w:line="240" w:lineRule="auto"/>
+        <w:rPr>
+          <w:rFonts w:ascii="Verdana" w:eastAsia="Times New Roman" w:hAnsi="Verdana"/>
+          <w:color w:val="000000"/>
+          <w:sz w:val="20"/>
+          <w:szCs w:val="20"/>
+        </w:rPr>
+      </w:pPr>
+      <w:r>
+        <w:rPr>
+          <w:rFonts w:ascii="Verdana" w:eastAsia="Times New Roman" w:hAnsi="Verdana"/>
+          <w:color w:val="000000"/>
+          <w:sz w:val="20"/>
+          <w:szCs w:val="20"/>
+        </w:rPr>
+        <w:lastRenderedPageBreak/>
+        <w:t xml:space="preserve">  </w:t>
+      </w:r>
+      <w:r>
+        <w:rPr>
+          <w:rFonts w:ascii="Verdana" w:eastAsia="Times New Roman" w:hAnsi="Verdana"/>
+          <w:iCs/>
+          <w:color w:val="000000"/>
+          <w:sz w:val="20"/>
+          <w:szCs w:val="20"/>
+        </w:rPr>
+        <w:t xml:space="preserve">Exercise 3: </w:t>
       </w:r>
       <w:r>
         <w:rPr>
@@ -3296,18 +3325,7 @@
           <w:sz w:val="20"/>
           <w:szCs w:val="20"/>
         </w:rPr>
-        <w:t>3</w:t>
-      </w:r>
-      <w:r>
-        <w:rPr>
-          <w:rFonts w:ascii="Verdana" w:eastAsia="Times New Roman" w:hAnsi="Verdana"/>
-          <w:i/>
-          <w:iCs/>
-          <w:color w:val="000000"/>
-          <w:sz w:val="20"/>
-          <w:szCs w:val="20"/>
-        </w:rPr>
-        <w:t>) Changing the color.</w:t>
+        <w:t>Changing the color.</w:t>
       </w:r>
     </w:p>
     <w:p>
@@ -3384,15 +3402,6 @@
           <w:sz w:val="20"/>
           <w:szCs w:val="20"/>
         </w:rPr>
-        <w:t xml:space="preserve">Colour. Otherwise, it will produce an error message and prevent your program from </w:t>
-      </w:r>
-      <w:r>
-        <w:rPr>
-          <w:rFonts w:ascii="Verdana" w:eastAsia="Times New Roman" w:hAnsi="Verdana"/>
-          <w:color w:val="000000"/>
-          <w:sz w:val="20"/>
-          <w:szCs w:val="20"/>
-        </w:rPr>
         <w:tab/>
       </w:r>
       <w:r>
@@ -3402,7 +3411,34 @@
           <w:sz w:val="20"/>
           <w:szCs w:val="20"/>
         </w:rPr>
-        <w:t>executing. </w:t>
+        <w:t xml:space="preserve">Colour. Otherwise, it will produce an error message and prevent your program </w:t>
+      </w:r>
+      <w:r>
+        <w:rPr>
+          <w:rFonts w:ascii="Verdana" w:eastAsia="Times New Roman" w:hAnsi="Verdana"/>
+          <w:color w:val="000000"/>
+          <w:sz w:val="20"/>
+          <w:szCs w:val="20"/>
+        </w:rPr>
+        <w:tab/>
+      </w:r>
+      <w:r>
+        <w:rPr>
+          <w:rFonts w:ascii="Verdana" w:eastAsia="Times New Roman" w:hAnsi="Verdana"/>
+          <w:color w:val="000000"/>
+          <w:sz w:val="20"/>
+          <w:szCs w:val="20"/>
+        </w:rPr>
+        <w:tab/>
+      </w:r>
+      <w:r>
+        <w:rPr>
+          <w:rFonts w:ascii="Verdana" w:eastAsia="Times New Roman" w:hAnsi="Verdana"/>
+          <w:color w:val="000000"/>
+          <w:sz w:val="20"/>
+          <w:szCs w:val="20"/>
+        </w:rPr>
+        <w:t>from executing. </w:t>
       </w:r>
     </w:p>
     <w:p>
@@ -3459,7 +3495,6 @@
           <w:sz w:val="20"/>
           <w:szCs w:val="20"/>
         </w:rPr>
-        <w:lastRenderedPageBreak/>
         <w:t xml:space="preserve">Change the color of the text to </w:t>
       </w:r>
       <w:r>
@@ -3734,7 +3769,25 @@
           <w:sz w:val="20"/>
           <w:szCs w:val="20"/>
         </w:rPr>
-        <w:t>sub clears the screen to black color by default. To customize the background color, simply type "</w:t>
+        <w:t xml:space="preserve">sub clears the screen to black color by default. To </w:t>
+      </w:r>
+      <w:r>
+        <w:rPr>
+          <w:rFonts w:ascii="Verdana" w:eastAsia="Times New Roman" w:hAnsi="Verdana"/>
+          <w:color w:val="000000"/>
+          <w:sz w:val="20"/>
+          <w:szCs w:val="20"/>
+        </w:rPr>
+        <w:tab/>
+      </w:r>
+      <w:r>
+        <w:rPr>
+          <w:rFonts w:ascii="Verdana" w:eastAsia="Times New Roman" w:hAnsi="Verdana"/>
+          <w:color w:val="000000"/>
+          <w:sz w:val="20"/>
+          <w:szCs w:val="20"/>
+        </w:rPr>
+        <w:t>customize the background color, simply type "</w:t>
       </w:r>
       <w:r>
         <w:rPr>
@@ -3761,7 +3814,25 @@
           <w:sz w:val="20"/>
           <w:szCs w:val="20"/>
         </w:rPr>
-        <w:t>followed by color name (</w:t>
+        <w:t xml:space="preserve">followed by color name </w:t>
+      </w:r>
+      <w:r>
+        <w:rPr>
+          <w:rFonts w:ascii="Verdana" w:eastAsia="Times New Roman" w:hAnsi="Verdana"/>
+          <w:color w:val="000000"/>
+          <w:sz w:val="20"/>
+          <w:szCs w:val="20"/>
+        </w:rPr>
+        <w:tab/>
+      </w:r>
+      <w:r>
+        <w:rPr>
+          <w:rFonts w:ascii="Verdana" w:eastAsia="Times New Roman" w:hAnsi="Verdana"/>
+          <w:color w:val="000000"/>
+          <w:sz w:val="20"/>
+          <w:szCs w:val="20"/>
+        </w:rPr>
+        <w:t>(</w:t>
       </w:r>
       <w:r>
         <w:rPr>
@@ -4228,91 +4299,6 @@
     </w:p>
     <w:p>
       <w:pPr>
-        <w:pStyle w:val="ListParagraph"/>
-        <w:spacing w:after="0" w:line="240" w:lineRule="auto"/>
-        <w:rPr>
-          <w:rFonts w:ascii="Verdana" w:eastAsia="Times New Roman" w:hAnsi="Verdana"/>
-          <w:color w:val="000000"/>
-          <w:sz w:val="20"/>
-          <w:szCs w:val="20"/>
-        </w:rPr>
-      </w:pPr>
-    </w:p>
-    <w:p>
-      <w:pPr>
-        <w:pStyle w:val="ListParagraph"/>
-        <w:spacing w:after="0" w:line="240" w:lineRule="auto"/>
-        <w:rPr>
-          <w:rFonts w:ascii="Verdana" w:eastAsia="Times New Roman" w:hAnsi="Verdana"/>
-          <w:color w:val="000000"/>
-          <w:sz w:val="20"/>
-          <w:szCs w:val="20"/>
-        </w:rPr>
-      </w:pPr>
-    </w:p>
-    <w:p>
-      <w:pPr>
-        <w:pStyle w:val="ListParagraph"/>
-        <w:spacing w:after="0" w:line="240" w:lineRule="auto"/>
-        <w:rPr>
-          <w:rFonts w:ascii="Verdana" w:eastAsia="Times New Roman" w:hAnsi="Verdana"/>
-          <w:color w:val="000000"/>
-          <w:sz w:val="20"/>
-          <w:szCs w:val="20"/>
-        </w:rPr>
-      </w:pPr>
-    </w:p>
-    <w:p>
-      <w:pPr>
-        <w:pStyle w:val="ListParagraph"/>
-        <w:spacing w:after="0" w:line="240" w:lineRule="auto"/>
-        <w:rPr>
-          <w:rFonts w:ascii="Verdana" w:eastAsia="Times New Roman" w:hAnsi="Verdana"/>
-          <w:color w:val="000000"/>
-          <w:sz w:val="20"/>
-          <w:szCs w:val="20"/>
-        </w:rPr>
-      </w:pPr>
-    </w:p>
-    <w:p>
-      <w:pPr>
-        <w:pStyle w:val="ListParagraph"/>
-        <w:spacing w:after="0" w:line="240" w:lineRule="auto"/>
-        <w:rPr>
-          <w:rFonts w:ascii="Verdana" w:eastAsia="Times New Roman" w:hAnsi="Verdana"/>
-          <w:color w:val="000000"/>
-          <w:sz w:val="20"/>
-          <w:szCs w:val="20"/>
-        </w:rPr>
-      </w:pPr>
-    </w:p>
-    <w:p>
-      <w:pPr>
-        <w:pStyle w:val="ListParagraph"/>
-        <w:spacing w:after="0" w:line="240" w:lineRule="auto"/>
-        <w:rPr>
-          <w:rFonts w:ascii="Verdana" w:eastAsia="Times New Roman" w:hAnsi="Verdana"/>
-          <w:color w:val="000000"/>
-          <w:sz w:val="20"/>
-          <w:szCs w:val="20"/>
-        </w:rPr>
-      </w:pPr>
-    </w:p>
-    <w:p>
-      <w:pPr>
-        <w:pStyle w:val="ListParagraph"/>
-        <w:spacing w:after="0" w:line="240" w:lineRule="auto"/>
-        <w:rPr>
-          <w:rFonts w:ascii="Verdana" w:eastAsia="Times New Roman" w:hAnsi="Verdana"/>
-          <w:color w:val="000000"/>
-          <w:sz w:val="20"/>
-          <w:szCs w:val="20"/>
-        </w:rPr>
-      </w:pPr>
-    </w:p>
-    <w:p>
-      <w:pPr>
-        <w:pStyle w:val="ListParagraph"/>
         <w:spacing w:after="0" w:line="240" w:lineRule="auto"/>
         <w:rPr>
           <w:rFonts w:ascii="Verdana" w:eastAsia="Times New Roman" w:hAnsi="Verdana"/>
@@ -4410,6 +4396,12 @@
         <w:t xml:space="preserve">Exercise </w:t>
       </w:r>
       <w:r>
+        <w:t>1</w:t>
+      </w:r>
+      <w:r>
+        <w:t>:</w:t>
+      </w:r>
+      <w:r>
         <w:rPr>
           <w:rFonts w:ascii="Verdana" w:eastAsia="Times New Roman" w:hAnsi="Verdana"/>
           <w:i/>
@@ -4418,41 +4410,48 @@
           <w:sz w:val="20"/>
           <w:szCs w:val="20"/>
         </w:rPr>
-        <w:t>1</w:t>
-      </w:r>
-      <w:r>
-        <w:rPr>
-          <w:rFonts w:ascii="Verdana" w:eastAsia="Times New Roman" w:hAnsi="Verdana"/>
-          <w:i/>
-          <w:iCs/>
-          <w:color w:val="000000"/>
-          <w:sz w:val="20"/>
-          <w:szCs w:val="20"/>
-        </w:rPr>
-        <w:t>: Locations on the screen</w:t>
-      </w:r>
-    </w:p>
-    <w:p>
-      <w:pPr>
-        <w:spacing w:after="0" w:line="240" w:lineRule="auto"/>
-        <w:rPr>
-          <w:rFonts w:ascii="Verdana" w:eastAsia="Times New Roman" w:hAnsi="Verdana"/>
-          <w:color w:val="000000"/>
-          <w:sz w:val="20"/>
-          <w:szCs w:val="20"/>
-        </w:rPr>
-      </w:pPr>
-    </w:p>
-    <w:p>
-      <w:pPr>
-        <w:spacing w:after="0" w:line="240" w:lineRule="auto"/>
-        <w:rPr>
-          <w:rFonts w:ascii="Verdana" w:eastAsia="Times New Roman" w:hAnsi="Verdana"/>
-          <w:color w:val="000000"/>
-          <w:sz w:val="20"/>
-          <w:szCs w:val="20"/>
-        </w:rPr>
-      </w:pPr>
+        <w:t xml:space="preserve"> Locations on the screen</w:t>
+      </w:r>
+    </w:p>
+    <w:p>
+      <w:pPr>
+        <w:spacing w:after="0" w:line="240" w:lineRule="auto"/>
+        <w:rPr>
+          <w:rFonts w:ascii="Verdana" w:eastAsia="Times New Roman" w:hAnsi="Verdana"/>
+          <w:color w:val="000000"/>
+          <w:sz w:val="20"/>
+          <w:szCs w:val="20"/>
+        </w:rPr>
+      </w:pPr>
+      <w:r>
+        <w:rPr>
+          <w:rFonts w:ascii="Verdana" w:eastAsia="Times New Roman" w:hAnsi="Verdana"/>
+          <w:color w:val="000000"/>
+          <w:sz w:val="20"/>
+          <w:szCs w:val="20"/>
+        </w:rPr>
+        <w:t xml:space="preserve"> </w:t>
+      </w:r>
+    </w:p>
+    <w:p>
+      <w:pPr>
+        <w:spacing w:after="0" w:line="240" w:lineRule="auto"/>
+        <w:rPr>
+          <w:rFonts w:ascii="Verdana" w:eastAsia="Times New Roman" w:hAnsi="Verdana"/>
+          <w:color w:val="000000"/>
+          <w:sz w:val="20"/>
+          <w:szCs w:val="20"/>
+        </w:rPr>
+      </w:pPr>
+      <w:r>
+        <w:rPr>
+          <w:rFonts w:ascii="Verdana" w:eastAsia="Times New Roman" w:hAnsi="Verdana"/>
+          <w:color w:val="000000"/>
+          <w:sz w:val="20"/>
+          <w:szCs w:val="20"/>
+        </w:rPr>
+        <w:t xml:space="preserve">     </w:t>
+      </w:r>
       <w:r>
         <w:rPr>
           <w:rFonts w:ascii="Verdana" w:eastAsia="Times New Roman" w:hAnsi="Verdana"/>
@@ -4677,29 +4676,144 @@
         </w:rPr>
         <w:t>= 5, Y = 20</w:t>
       </w:r>
-    </w:p>
-    <w:p>
-      <w:pPr>
-        <w:rPr>
+      <w:r>
+        <w:rPr>
+          <w:rFonts w:ascii="Verdana" w:eastAsia="Times New Roman" w:hAnsi="Verdana"/>
+          <w:color w:val="000000"/>
+          <w:sz w:val="20"/>
+          <w:szCs w:val="20"/>
+        </w:rPr>
+        <w:t>.</w:t>
+      </w:r>
+    </w:p>
+    <w:p>
+      <w:pPr>
+        <w:rPr>
+          <w:rFonts w:ascii="Verdana" w:hAnsi="Verdana"/>
           <w:i/>
-        </w:rPr>
-      </w:pPr>
-    </w:p>
-    <w:p>
-      <w:pPr>
-        <w:rPr>
-          <w:rFonts w:ascii="Verdana" w:eastAsia="Times New Roman" w:hAnsi="Verdana"/>
-          <w:color w:val="000000"/>
-          <w:sz w:val="20"/>
-          <w:szCs w:val="20"/>
-        </w:rPr>
-      </w:pPr>
-      <w:r>
-        <w:rPr>
+          <w:sz w:val="20"/>
+          <w:szCs w:val="20"/>
+        </w:rPr>
+      </w:pPr>
+    </w:p>
+    <w:p>
+      <w:pPr>
+        <w:rPr>
+          <w:rFonts w:ascii="Verdana" w:eastAsia="Times New Roman" w:hAnsi="Verdana"/>
+          <w:color w:val="000000"/>
+          <w:sz w:val="20"/>
+          <w:szCs w:val="20"/>
+        </w:rPr>
+      </w:pPr>
+      <w:r>
+        <w:rPr>
+          <w:rFonts w:ascii="Verdana" w:hAnsi="Verdana"/>
+          <w:i/>
+          <w:sz w:val="20"/>
+          <w:szCs w:val="20"/>
+        </w:rPr>
+        <w:t>Hints</w:t>
+      </w:r>
+      <w:r>
+        <w:rPr>
+          <w:rFonts w:ascii="Verdana" w:hAnsi="Verdana"/>
+          <w:sz w:val="20"/>
+          <w:szCs w:val="20"/>
+        </w:rPr>
+        <w:t>: The location of each element is determined by X and Y position of this</w:t>
+      </w:r>
+      <w:r>
+        <w:rPr>
+          <w:rFonts w:ascii="Verdana" w:hAnsi="Verdana"/>
+          <w:sz w:val="20"/>
+          <w:szCs w:val="20"/>
+        </w:rPr>
+        <w:t xml:space="preserve"> element. X </w:t>
+      </w:r>
+      <w:r>
+        <w:rPr>
+          <w:rFonts w:ascii="Verdana" w:hAnsi="Verdana"/>
+          <w:sz w:val="20"/>
+          <w:szCs w:val="20"/>
+        </w:rPr>
+        <w:t>and Y</w:t>
+      </w:r>
+      <w:r>
+        <w:rPr>
+          <w:rFonts w:ascii="Verdana" w:hAnsi="Verdana"/>
+          <w:sz w:val="20"/>
+          <w:szCs w:val="20"/>
+        </w:rPr>
+        <w:t>,</w:t>
+      </w:r>
+      <w:r>
+        <w:rPr>
+          <w:rFonts w:ascii="Verdana" w:hAnsi="Verdana"/>
+          <w:sz w:val="20"/>
+          <w:szCs w:val="20"/>
+        </w:rPr>
+        <w:t xml:space="preserve"> in this case</w:t>
+      </w:r>
+      <w:r>
+        <w:rPr>
+          <w:rFonts w:ascii="Verdana" w:hAnsi="Verdana"/>
+          <w:sz w:val="20"/>
+          <w:szCs w:val="20"/>
+        </w:rPr>
+        <w:t>,</w:t>
+      </w:r>
+      <w:r>
+        <w:rPr>
+          <w:rFonts w:ascii="Verdana" w:hAnsi="Verdana"/>
+          <w:sz w:val="20"/>
+          <w:szCs w:val="20"/>
+        </w:rPr>
+        <w:t xml:space="preserve"> </w:t>
+      </w:r>
+      <w:r>
+        <w:rPr>
+          <w:rFonts w:ascii="Verdana" w:hAnsi="Verdana"/>
+          <w:sz w:val="20"/>
+          <w:szCs w:val="20"/>
+        </w:rPr>
+        <w:t>are coordinates of the left top corner of ea</w:t>
+      </w:r>
+      <w:r>
+        <w:rPr>
+          <w:rFonts w:ascii="Verdana" w:hAnsi="Verdana"/>
+          <w:sz w:val="20"/>
+          <w:szCs w:val="20"/>
+        </w:rPr>
+        <w:t>ch element as showed in Figure 7</w:t>
+      </w:r>
+      <w:r>
+        <w:rPr>
+          <w:rFonts w:ascii="Verdana" w:hAnsi="Verdana"/>
+          <w:sz w:val="20"/>
+          <w:szCs w:val="20"/>
+        </w:rPr>
+        <w:t>. </w:t>
+      </w:r>
+    </w:p>
+    <w:p>
+      <w:pPr>
+        <w:spacing w:after="0" w:line="240" w:lineRule="auto"/>
+        <w:rPr>
+          <w:rFonts w:ascii="Verdana" w:eastAsia="Times New Roman" w:hAnsi="Verdana"/>
+          <w:color w:val="000000"/>
+          <w:sz w:val="20"/>
+          <w:szCs w:val="20"/>
+        </w:rPr>
+      </w:pPr>
+      <w:r>
+        <w:rPr>
+          <w:rFonts w:ascii="Verdana" w:hAnsi="Verdana"/>
           <w:noProof/>
+          <w:sz w:val="20"/>
+          <w:szCs w:val="20"/>
         </w:rPr>
         <w:pict>
-          <v:shape id="_x0000_s1040" type="#_x0000_t202" style="position:absolute;margin-left:133.95pt;margin-top:167.15pt;width:174.75pt;height:.05pt;z-index:251687936" stroked="f">
+          <v:shape id="_x0000_s1040" type="#_x0000_t202" style="position:absolute;margin-left:133.95pt;margin-top:125.95pt;width:174.75pt;height:21pt;z-index:251687936" stroked="f">
             <v:textbox style="mso-fit-shape-to-text:t" inset="0,0,0,0">
               <w:txbxContent>
                 <w:p>
@@ -4713,14 +4827,9 @@
                   <w:r>
                     <w:t xml:space="preserve">Figure </w:t>
                   </w:r>
-                  <w:fldSimple w:instr=" SEQ Figure \* ARABIC ">
-                    <w:r>
-                      <w:rPr>
-                        <w:noProof/>
-                      </w:rPr>
-                      <w:t>6</w:t>
-                    </w:r>
-                  </w:fldSimple>
+                  <w:r>
+                    <w:t>7</w:t>
+                  </w:r>
                   <w:r>
                     <w:t>. Coordinates</w:t>
                   </w:r>
@@ -4733,7 +4842,10 @@
       </w:r>
       <w:r>
         <w:rPr>
+          <w:rFonts w:ascii="Verdana" w:hAnsi="Verdana"/>
           <w:noProof/>
+          <w:sz w:val="20"/>
+          <w:szCs w:val="20"/>
         </w:rPr>
         <w:drawing>
           <wp:anchor distT="0" distB="0" distL="114300" distR="114300" simplePos="0" relativeHeight="251685888" behindDoc="0" locked="0" layoutInCell="1" allowOverlap="1">
@@ -4742,7 +4854,7 @@
               <wp:posOffset>1701165</wp:posOffset>
             </wp:positionH>
             <wp:positionV relativeFrom="paragraph">
-              <wp:posOffset>732155</wp:posOffset>
+              <wp:posOffset>161290</wp:posOffset>
             </wp:positionV>
             <wp:extent cx="2219325" cy="1333500"/>
             <wp:effectExtent l="190500" t="152400" r="180975" b="133350"/>
@@ -4789,66 +4901,30 @@
           </wp:anchor>
         </w:drawing>
       </w:r>
-      <w:r>
-        <w:rPr>
+    </w:p>
+    <w:p>
+      <w:pPr>
+        <w:spacing w:after="0" w:line="240" w:lineRule="auto"/>
+        <w:rPr>
+          <w:rFonts w:ascii="Verdana" w:eastAsia="Times New Roman" w:hAnsi="Verdana"/>
+          <w:color w:val="000000"/>
+          <w:sz w:val="20"/>
+          <w:szCs w:val="20"/>
+        </w:rPr>
+      </w:pPr>
+      <w:r>
+        <w:rPr>
+          <w:rFonts w:ascii="Verdana" w:eastAsia="Times New Roman" w:hAnsi="Verdana"/>
+          <w:color w:val="000000"/>
+          <w:sz w:val="20"/>
+          <w:szCs w:val="20"/>
+        </w:rPr>
+        <w:t xml:space="preserve">Exercise 2: </w:t>
+      </w:r>
+      <w:r>
+        <w:rPr>
+          <w:rFonts w:ascii="Verdana" w:eastAsia="Times New Roman" w:hAnsi="Verdana"/>
           <w:i/>
-        </w:rPr>
-        <w:t>Hints</w:t>
-      </w:r>
-      <w:r>
-        <w:t xml:space="preserve">: The location of each element is determined by X and Y position of this element. X </w:t>
-      </w:r>
-      <w:r>
-        <w:tab/>
-        <w:t>and Y in this case are coordinates of the left top corner of each element as showed in Figure 6. </w:t>
-      </w:r>
-    </w:p>
-    <w:p>
-      <w:pPr>
-        <w:pStyle w:val="ListParagraph"/>
-        <w:spacing w:after="0" w:line="240" w:lineRule="auto"/>
-        <w:rPr>
-          <w:rFonts w:ascii="Verdana" w:eastAsia="Times New Roman" w:hAnsi="Verdana"/>
-          <w:color w:val="000000"/>
-          <w:sz w:val="20"/>
-          <w:szCs w:val="20"/>
-        </w:rPr>
-      </w:pPr>
-    </w:p>
-    <w:p>
-      <w:pPr>
-        <w:spacing w:after="0" w:line="240" w:lineRule="auto"/>
-        <w:rPr>
-          <w:rFonts w:ascii="Verdana" w:eastAsia="Times New Roman" w:hAnsi="Verdana"/>
-          <w:color w:val="000000"/>
-          <w:sz w:val="20"/>
-          <w:szCs w:val="20"/>
-        </w:rPr>
-      </w:pPr>
-    </w:p>
-    <w:p>
-      <w:pPr>
-        <w:spacing w:after="0" w:line="240" w:lineRule="auto"/>
-        <w:rPr>
-          <w:rFonts w:ascii="Verdana" w:eastAsia="Times New Roman" w:hAnsi="Verdana"/>
-          <w:color w:val="000000"/>
-          <w:sz w:val="20"/>
-          <w:szCs w:val="20"/>
-        </w:rPr>
-      </w:pPr>
-      <w:r>
-        <w:rPr>
-          <w:rFonts w:ascii="Verdana" w:eastAsia="Times New Roman" w:hAnsi="Verdana"/>
-          <w:color w:val="000000"/>
-          <w:sz w:val="20"/>
-          <w:szCs w:val="20"/>
-        </w:rPr>
-        <w:t xml:space="preserve">Exercise 2: </w:t>
-      </w:r>
-      <w:r>
-        <w:rPr>
-          <w:rFonts w:ascii="Verdana" w:eastAsia="Times New Roman" w:hAnsi="Verdana"/>
-          <w:i/>
           <w:color w:val="000000"/>
           <w:sz w:val="20"/>
           <w:szCs w:val="20"/>
@@ -4877,6 +4953,15 @@
           <w:szCs w:val="20"/>
         </w:rPr>
       </w:pPr>
+      <w:r>
+        <w:rPr>
+          <w:rFonts w:ascii="Verdana" w:eastAsia="Times New Roman" w:hAnsi="Verdana"/>
+          <w:color w:val="000000"/>
+          <w:sz w:val="20"/>
+          <w:szCs w:val="20"/>
+        </w:rPr>
+        <w:t xml:space="preserve">     </w:t>
+      </w:r>
       <w:r>
         <w:rPr>
           <w:rFonts w:ascii="Verdana" w:eastAsia="Times New Roman" w:hAnsi="Verdana"/>
@@ -4965,7 +5050,25 @@
           <w:sz w:val="20"/>
           <w:szCs w:val="20"/>
         </w:rPr>
-        <w:t>Change the location of the rectangle, put in under the text.</w:t>
+        <w:t>Change the l</w:t>
+      </w:r>
+      <w:r>
+        <w:rPr>
+          <w:rFonts w:ascii="Verdana" w:eastAsia="Times New Roman" w:hAnsi="Verdana"/>
+          <w:color w:val="000000"/>
+          <w:sz w:val="20"/>
+          <w:szCs w:val="20"/>
+        </w:rPr>
+        <w:t>ocation of the rectangle, put it</w:t>
+      </w:r>
+      <w:r>
+        <w:rPr>
+          <w:rFonts w:ascii="Verdana" w:eastAsia="Times New Roman" w:hAnsi="Verdana"/>
+          <w:color w:val="000000"/>
+          <w:sz w:val="20"/>
+          <w:szCs w:val="20"/>
+        </w:rPr>
+        <w:t xml:space="preserve"> under the text.</w:t>
       </w:r>
     </w:p>
     <w:p>
@@ -4979,6 +5082,151 @@
           <w:szCs w:val="20"/>
         </w:rPr>
       </w:pPr>
+    </w:p>
+    <w:p>
+      <w:r>
+        <w:rPr>
+          <w:noProof/>
+        </w:rPr>
+        <w:pict>
+          <v:shape id="_x0000_s1044" type="#_x0000_t202" style="position:absolute;margin-left:119.7pt;margin-top:197.25pt;width:189pt;height:.05pt;z-index:251691008" stroked="f">
+            <v:textbox style="mso-fit-shape-to-text:t" inset="0,0,0,0">
+              <w:txbxContent>
+                <w:p>
+                  <w:pPr>
+                    <w:pStyle w:val="Caption"/>
+                    <w:jc w:val="center"/>
+                    <w:rPr>
+                      <w:rFonts w:ascii="Verdana" w:hAnsi="Verdana"/>
+                      <w:noProof/>
+                      <w:sz w:val="20"/>
+                      <w:szCs w:val="20"/>
+                    </w:rPr>
+                  </w:pPr>
+                  <w:r>
+                    <w:t>Figure 8</w:t>
+                  </w:r>
+                </w:p>
+              </w:txbxContent>
+            </v:textbox>
+            <w10:wrap type="topAndBottom"/>
+          </v:shape>
+        </w:pict>
+      </w:r>
+      <w:r>
+        <w:rPr>
+          <w:rFonts w:ascii="Verdana" w:hAnsi="Verdana"/>
+          <w:b/>
+          <w:noProof/>
+          <w:sz w:val="20"/>
+          <w:szCs w:val="20"/>
+        </w:rPr>
+        <w:drawing>
+          <wp:anchor distT="0" distB="0" distL="114300" distR="114300" simplePos="0" relativeHeight="251688960" behindDoc="0" locked="0" layoutInCell="1" allowOverlap="1">
+            <wp:simplePos x="0" y="0"/>
+            <wp:positionH relativeFrom="column">
+              <wp:posOffset>1520190</wp:posOffset>
+            </wp:positionH>
+            <wp:positionV relativeFrom="paragraph">
+              <wp:posOffset>647700</wp:posOffset>
+            </wp:positionV>
+            <wp:extent cx="2400300" cy="1800225"/>
+            <wp:effectExtent l="190500" t="152400" r="171450" b="142875"/>
+            <wp:wrapTopAndBottom/>
+            <wp:docPr id="3" name="Picture 2" descr="screen.jpg"/>
+            <wp:cNvGraphicFramePr>
+              <a:graphicFrameLocks xmlns:a="http://schemas.openxmlformats.org/drawingml/2006/main" noChangeAspect="1"/>
+            </wp:cNvGraphicFramePr>
+            <a:graphic xmlns:a="http://schemas.openxmlformats.org/drawingml/2006/main">
+              <a:graphicData uri="http://schemas.openxmlformats.org/drawingml/2006/picture">
+                <pic:pic xmlns:pic="http://schemas.openxmlformats.org/drawingml/2006/picture">
+                  <pic:nvPicPr>
+                    <pic:cNvPr id="0" name="screen.jpg"/>
+                    <pic:cNvPicPr/>
+                  </pic:nvPicPr>
+                  <pic:blipFill>
+                    <a:blip r:embed="rId15"/>
+                    <a:stretch>
+                      <a:fillRect/>
+                    </a:stretch>
+                  </pic:blipFill>
+                  <pic:spPr>
+                    <a:xfrm>
+                      <a:off x="0" y="0"/>
+                      <a:ext cx="2400300" cy="1800225"/>
+                    </a:xfrm>
+                    <a:prstGeom prst="rect">
+                      <a:avLst/>
+                    </a:prstGeom>
+                    <a:ln>
+                      <a:noFill/>
+                    </a:ln>
+                    <a:effectLst>
+                      <a:outerShdw blurRad="190500" algn="tl" rotWithShape="0">
+                        <a:srgbClr val="000000">
+                          <a:alpha val="70000"/>
+                        </a:srgbClr>
+                      </a:outerShdw>
+                    </a:effectLst>
+                  </pic:spPr>
+                </pic:pic>
+              </a:graphicData>
+            </a:graphic>
+          </wp:anchor>
+        </w:drawing>
+      </w:r>
+      <w:r>
+        <w:rPr>
+          <w:rFonts w:ascii="Verdana" w:hAnsi="Verdana"/>
+          <w:b/>
+          <w:sz w:val="20"/>
+          <w:szCs w:val="20"/>
+        </w:rPr>
+        <w:t xml:space="preserve">NOTE: </w:t>
+      </w:r>
+      <w:r>
+        <w:rPr>
+          <w:rFonts w:ascii="Verdana" w:hAnsi="Verdana"/>
+          <w:sz w:val="20"/>
+          <w:szCs w:val="20"/>
+        </w:rPr>
+        <w:t xml:space="preserve">The size of SwinGame screen is 800 pixels wide (X Asis) and 600 pixels tall (Y Asis) </w:t>
+      </w:r>
+      <w:r>
+        <w:rPr>
+          <w:rFonts w:ascii="Verdana" w:hAnsi="Verdana"/>
+          <w:sz w:val="20"/>
+          <w:szCs w:val="20"/>
+        </w:rPr>
+        <w:tab/>
+      </w:r>
+      <w:r>
+        <w:rPr>
+          <w:rFonts w:ascii="Verdana" w:hAnsi="Verdana"/>
+          <w:sz w:val="20"/>
+          <w:szCs w:val="20"/>
+        </w:rPr>
+        <w:t xml:space="preserve">(Figure </w:t>
+      </w:r>
+      <w:r>
+        <w:rPr>
+          <w:rFonts w:ascii="Verdana" w:hAnsi="Verdana"/>
+          <w:sz w:val="20"/>
+          <w:szCs w:val="20"/>
+        </w:rPr>
+        <w:t>8</w:t>
+      </w:r>
+      <w:r>
+        <w:rPr>
+          <w:rFonts w:ascii="Verdana" w:hAnsi="Verdana"/>
+          <w:sz w:val="20"/>
+          <w:szCs w:val="20"/>
+        </w:rPr>
+        <w:t>).</w:t>
+      </w:r>
+      <w:r>
+        <w:t xml:space="preserve"> </w:t>
+      </w:r>
     </w:p>
     <w:p/>
     <w:p>
@@ -5004,19 +5252,48 @@
           <w:sz w:val="20"/>
           <w:szCs w:val="20"/>
         </w:rPr>
-        <w:t>Changing size of the rectangle</w:t>
-      </w:r>
-    </w:p>
-    <w:p>
-      <w:pPr>
-        <w:spacing w:after="0" w:line="240" w:lineRule="auto"/>
-        <w:rPr>
-          <w:rFonts w:ascii="Verdana" w:eastAsia="Times New Roman" w:hAnsi="Verdana"/>
-          <w:color w:val="000000"/>
-          <w:sz w:val="20"/>
-          <w:szCs w:val="20"/>
-        </w:rPr>
-      </w:pPr>
+        <w:t>Size of an element</w:t>
+      </w:r>
+    </w:p>
+    <w:p>
+      <w:pPr>
+        <w:spacing w:after="0" w:line="240" w:lineRule="auto"/>
+        <w:rPr>
+          <w:rFonts w:ascii="Verdana" w:eastAsia="Times New Roman" w:hAnsi="Verdana"/>
+          <w:color w:val="000000"/>
+          <w:sz w:val="20"/>
+          <w:szCs w:val="20"/>
+        </w:rPr>
+      </w:pPr>
+      <w:r>
+        <w:rPr>
+          <w:rFonts w:ascii="Verdana" w:eastAsia="Times New Roman" w:hAnsi="Verdana"/>
+          <w:color w:val="000000"/>
+          <w:sz w:val="20"/>
+          <w:szCs w:val="20"/>
+        </w:rPr>
+        <w:t xml:space="preserve">        Draw the following shapes and text onto your worksheet.</w:t>
+      </w:r>
+    </w:p>
+    <w:p>
+      <w:pPr>
+        <w:spacing w:after="0" w:line="240" w:lineRule="auto"/>
+        <w:rPr>
+          <w:rFonts w:ascii="Verdana" w:eastAsia="Times New Roman" w:hAnsi="Verdana"/>
+          <w:color w:val="000000"/>
+          <w:sz w:val="20"/>
+          <w:szCs w:val="20"/>
+        </w:rPr>
+      </w:pPr>
+      <w:r>
+        <w:rPr>
+          <w:rFonts w:ascii="Verdana" w:eastAsia="Times New Roman" w:hAnsi="Verdana"/>
+          <w:color w:val="000000"/>
+          <w:sz w:val="20"/>
+          <w:szCs w:val="20"/>
+        </w:rPr>
+        <w:t xml:space="preserve">        </w:t>
+      </w:r>
     </w:p>
     <w:p>
       <w:pPr>
@@ -5070,10 +5347,114 @@
     </w:p>
     <w:p>
       <w:pPr>
+        <w:spacing w:after="0" w:line="240" w:lineRule="auto"/>
+        <w:rPr>
+          <w:rFonts w:ascii="Verdana" w:eastAsia="Times New Roman" w:hAnsi="Verdana"/>
+          <w:color w:val="000000"/>
+          <w:sz w:val="20"/>
+          <w:szCs w:val="20"/>
+        </w:rPr>
+      </w:pPr>
+    </w:p>
+    <w:p>
+      <w:pPr>
+        <w:spacing w:after="0" w:line="240" w:lineRule="auto"/>
+        <w:rPr>
+          <w:rFonts w:ascii="Verdana" w:eastAsia="Times New Roman" w:hAnsi="Verdana"/>
+          <w:i/>
+          <w:color w:val="000000"/>
+          <w:sz w:val="20"/>
+          <w:szCs w:val="20"/>
+        </w:rPr>
+      </w:pPr>
+      <w:r>
+        <w:rPr>
+          <w:rFonts w:ascii="Verdana" w:eastAsia="Times New Roman" w:hAnsi="Verdana"/>
+          <w:color w:val="000000"/>
+          <w:sz w:val="20"/>
+          <w:szCs w:val="20"/>
+        </w:rPr>
+        <w:t xml:space="preserve">Exercise 4: </w:t>
+      </w:r>
+      <w:r>
+        <w:rPr>
+          <w:rFonts w:ascii="Verdana" w:eastAsia="Times New Roman" w:hAnsi="Verdana"/>
+          <w:i/>
+          <w:color w:val="000000"/>
+          <w:sz w:val="20"/>
+          <w:szCs w:val="20"/>
+        </w:rPr>
+        <w:t>Draw an element with the new size.</w:t>
+      </w:r>
+    </w:p>
+    <w:p>
+      <w:pPr>
+        <w:spacing w:after="0" w:line="240" w:lineRule="auto"/>
+        <w:rPr>
+          <w:rFonts w:ascii="Verdana" w:eastAsia="Times New Roman" w:hAnsi="Verdana"/>
+          <w:i/>
+          <w:color w:val="000000"/>
+          <w:sz w:val="20"/>
+          <w:szCs w:val="20"/>
+        </w:rPr>
+      </w:pPr>
+    </w:p>
+    <w:p>
+      <w:pPr>
+        <w:spacing w:after="0" w:line="240" w:lineRule="auto"/>
+        <w:rPr>
+          <w:rFonts w:ascii="Verdana" w:eastAsia="Times New Roman" w:hAnsi="Verdana"/>
+          <w:color w:val="000000"/>
+          <w:sz w:val="20"/>
+          <w:szCs w:val="20"/>
+        </w:rPr>
+      </w:pPr>
+      <w:r>
+        <w:rPr>
+          <w:rFonts w:ascii="Verdana" w:eastAsia="Times New Roman" w:hAnsi="Verdana"/>
+          <w:color w:val="000000"/>
+          <w:sz w:val="20"/>
+          <w:szCs w:val="20"/>
+        </w:rPr>
+        <w:t xml:space="preserve">        Make the following changes in your </w:t>
+      </w:r>
+      <w:r>
+        <w:rPr>
+          <w:rFonts w:ascii="Verdana" w:eastAsia="Times New Roman" w:hAnsi="Verdana"/>
+          <w:i/>
+          <w:color w:val="000000"/>
+          <w:sz w:val="20"/>
+          <w:szCs w:val="20"/>
+        </w:rPr>
+        <w:t xml:space="preserve">Hello World </w:t>
+      </w:r>
+      <w:r>
+        <w:rPr>
+          <w:rFonts w:ascii="Verdana" w:eastAsia="Times New Roman" w:hAnsi="Verdana"/>
+          <w:color w:val="000000"/>
+          <w:sz w:val="20"/>
+          <w:szCs w:val="20"/>
+        </w:rPr>
+        <w:t xml:space="preserve">program.       </w:t>
+      </w:r>
+    </w:p>
+    <w:p>
+      <w:pPr>
+        <w:spacing w:after="0" w:line="240" w:lineRule="auto"/>
+        <w:rPr>
+          <w:rFonts w:ascii="Verdana" w:eastAsia="Times New Roman" w:hAnsi="Verdana"/>
+          <w:color w:val="000000"/>
+          <w:sz w:val="20"/>
+          <w:szCs w:val="20"/>
+        </w:rPr>
+      </w:pPr>
+    </w:p>
+    <w:p>
+      <w:pPr>
         <w:pStyle w:val="ListParagraph"/>
         <w:numPr>
           <w:ilvl w:val="0"/>
-          <w:numId w:val="11"/>
+          <w:numId w:val="17"/>
         </w:numPr>
         <w:spacing w:after="0" w:line="240" w:lineRule="auto"/>
         <w:rPr>
@@ -5090,43 +5471,80 @@
           <w:sz w:val="20"/>
           <w:szCs w:val="20"/>
         </w:rPr>
-        <w:t>Change width and height of the rectangle, i.e. width = 630, height = 20.</w:t>
-      </w:r>
-    </w:p>
-    <w:p>
-      <w:pPr>
-        <w:spacing w:after="0" w:line="240" w:lineRule="auto"/>
-        <w:rPr>
-          <w:rFonts w:ascii="Verdana" w:eastAsia="Times New Roman" w:hAnsi="Verdana"/>
-          <w:color w:val="000000"/>
-          <w:sz w:val="20"/>
-          <w:szCs w:val="20"/>
-        </w:rPr>
-      </w:pPr>
-    </w:p>
-    <w:p>
-      <w:pPr>
-        <w:spacing w:after="0" w:line="240" w:lineRule="auto"/>
-        <w:rPr>
-          <w:rFonts w:ascii="Verdana" w:eastAsia="Times New Roman" w:hAnsi="Verdana"/>
-          <w:color w:val="000000"/>
-          <w:sz w:val="20"/>
-          <w:szCs w:val="20"/>
-        </w:rPr>
-      </w:pPr>
-    </w:p>
-    <w:p>
-      <w:pPr>
-        <w:spacing w:after="0" w:line="240" w:lineRule="auto"/>
-        <w:rPr>
-          <w:rFonts w:ascii="Verdana" w:eastAsia="Times New Roman" w:hAnsi="Verdana"/>
-          <w:color w:val="000000"/>
-          <w:sz w:val="20"/>
-          <w:szCs w:val="20"/>
-        </w:rPr>
-      </w:pPr>
-      <w:r>
-        <w:rPr>
+        <w:t xml:space="preserve">Change </w:t>
+      </w:r>
+      <w:r>
+        <w:rPr>
+          <w:rFonts w:ascii="Verdana" w:eastAsia="Times New Roman" w:hAnsi="Verdana"/>
+          <w:color w:val="000000"/>
+          <w:sz w:val="20"/>
+          <w:szCs w:val="20"/>
+        </w:rPr>
+        <w:t>size of the rectangle to</w:t>
+      </w:r>
+      <w:r>
+        <w:rPr>
+          <w:rFonts w:ascii="Verdana" w:eastAsia="Times New Roman" w:hAnsi="Verdana"/>
+          <w:color w:val="000000"/>
+          <w:sz w:val="20"/>
+          <w:szCs w:val="20"/>
+        </w:rPr>
+        <w:t xml:space="preserve"> </w:t>
+      </w:r>
+      <w:r>
+        <w:rPr>
+          <w:rFonts w:ascii="Verdana" w:eastAsia="Times New Roman" w:hAnsi="Verdana"/>
+          <w:color w:val="000000"/>
+          <w:sz w:val="20"/>
+          <w:szCs w:val="20"/>
+        </w:rPr>
+        <w:t>width = 630 and</w:t>
+      </w:r>
+      <w:r>
+        <w:rPr>
+          <w:rFonts w:ascii="Verdana" w:eastAsia="Times New Roman" w:hAnsi="Verdana"/>
+          <w:color w:val="000000"/>
+          <w:sz w:val="20"/>
+          <w:szCs w:val="20"/>
+        </w:rPr>
+        <w:t xml:space="preserve"> height = 20.</w:t>
+      </w:r>
+    </w:p>
+    <w:p>
+      <w:pPr>
+        <w:spacing w:after="0" w:line="240" w:lineRule="auto"/>
+        <w:rPr>
+          <w:rFonts w:ascii="Verdana" w:eastAsia="Times New Roman" w:hAnsi="Verdana"/>
+          <w:color w:val="000000"/>
+          <w:sz w:val="20"/>
+          <w:szCs w:val="20"/>
+        </w:rPr>
+      </w:pPr>
+    </w:p>
+    <w:p>
+      <w:pPr>
+        <w:spacing w:after="0" w:line="240" w:lineRule="auto"/>
+        <w:rPr>
+          <w:rFonts w:ascii="Verdana" w:eastAsia="Times New Roman" w:hAnsi="Verdana"/>
+          <w:color w:val="000000"/>
+          <w:sz w:val="20"/>
+          <w:szCs w:val="20"/>
+        </w:rPr>
+      </w:pPr>
+    </w:p>
+    <w:p>
+      <w:pPr>
+        <w:spacing w:after="0" w:line="240" w:lineRule="auto"/>
+        <w:rPr>
+          <w:rFonts w:ascii="Verdana" w:eastAsia="Times New Roman" w:hAnsi="Verdana"/>
+          <w:color w:val="000000"/>
+          <w:sz w:val="20"/>
+          <w:szCs w:val="20"/>
+        </w:rPr>
+      </w:pPr>
+      <w:r>
+        <w:rPr>
+          <w:i/>
           <w:noProof/>
         </w:rPr>
         <w:drawing>
@@ -5153,7 +5571,7 @@
                     <pic:cNvPicPr/>
                   </pic:nvPicPr>
                   <pic:blipFill>
-                    <a:blip r:embed="rId15"/>
+                    <a:blip r:embed="rId16"/>
                     <a:stretch>
                       <a:fillRect/>
                     </a:stretch>
@@ -5185,6 +5603,7 @@
       </w:r>
       <w:r>
         <w:rPr>
+          <w:i/>
           <w:noProof/>
         </w:rPr>
         <w:pict>
@@ -5209,14 +5628,9 @@
                     <w:tab/>
                     <w:t xml:space="preserve">Figure </w:t>
                   </w:r>
-                  <w:fldSimple w:instr=" SEQ Figure \* ARABIC ">
-                    <w:r>
-                      <w:rPr>
-                        <w:noProof/>
-                      </w:rPr>
-                      <w:t>7</w:t>
-                    </w:r>
-                  </w:fldSimple>
+                  <w:r>
+                    <w:t>9</w:t>
+                  </w:r>
                   <w:r>
                     <w:t>. Size</w:t>
                   </w:r>
@@ -5229,68 +5643,46 @@
       </w:r>
       <w:r>
         <w:rPr>
-          <w:rFonts w:ascii="Verdana" w:eastAsia="Times New Roman" w:hAnsi="Verdana"/>
-          <w:color w:val="000000"/>
-          <w:sz w:val="20"/>
-          <w:szCs w:val="20"/>
-        </w:rPr>
-        <w:t>        </w:t>
-      </w:r>
-      <w:r>
-        <w:rPr>
-          <w:rFonts w:ascii="Verdana" w:eastAsia="Times New Roman" w:hAnsi="Verdana"/>
-          <w:color w:val="000000"/>
-          <w:sz w:val="20"/>
-          <w:szCs w:val="20"/>
-        </w:rPr>
-        <w:tab/>
-      </w:r>
-      <w:r>
-        <w:rPr>
-          <w:rFonts w:ascii="Verdana" w:eastAsia="Times New Roman" w:hAnsi="Verdana"/>
+          <w:rFonts w:ascii="Verdana" w:hAnsi="Verdana"/>
           <w:i/>
-          <w:color w:val="000000"/>
-          <w:sz w:val="20"/>
-          <w:szCs w:val="20"/>
-        </w:rPr>
-        <w:t>Hints</w:t>
-      </w:r>
-      <w:r>
-        <w:rPr>
-          <w:rFonts w:ascii="Verdana" w:eastAsia="Times New Roman" w:hAnsi="Verdana"/>
-          <w:color w:val="000000"/>
-          <w:sz w:val="20"/>
-          <w:szCs w:val="20"/>
-        </w:rPr>
-        <w:t xml:space="preserve">: The size of any element, such as a rectangle or a circle, is declared by using </w:t>
-      </w:r>
-      <w:r>
-        <w:rPr>
-          <w:rFonts w:ascii="Verdana" w:eastAsia="Times New Roman" w:hAnsi="Verdana"/>
-          <w:color w:val="000000"/>
-          <w:sz w:val="20"/>
-          <w:szCs w:val="20"/>
-        </w:rPr>
-        <w:lastRenderedPageBreak/>
-        <w:tab/>
-      </w:r>
-      <w:r>
-        <w:rPr>
-          <w:rFonts w:ascii="Verdana" w:eastAsia="Times New Roman" w:hAnsi="Verdana"/>
-          <w:color w:val="000000"/>
-          <w:sz w:val="20"/>
-          <w:szCs w:val="20"/>
-        </w:rPr>
-        <w:t xml:space="preserve">width and </w:t>
-      </w:r>
-      <w:r>
-        <w:rPr>
-          <w:rFonts w:ascii="Verdana" w:eastAsia="Times New Roman" w:hAnsi="Verdana"/>
-          <w:color w:val="000000"/>
-          <w:sz w:val="20"/>
-          <w:szCs w:val="20"/>
-        </w:rPr>
-        <w:t>height parameters (Figure 7).</w:t>
+          <w:sz w:val="20"/>
+          <w:szCs w:val="20"/>
+        </w:rPr>
+        <w:t>Hints:</w:t>
+      </w:r>
+      <w:r>
+        <w:rPr>
+          <w:rFonts w:ascii="Verdana" w:hAnsi="Verdana"/>
+          <w:sz w:val="20"/>
+          <w:szCs w:val="20"/>
+        </w:rPr>
+        <w:t xml:space="preserve"> The size of any element, such as a rectangle or a circle, is declared by using width and </w:t>
+      </w:r>
+      <w:r>
+        <w:rPr>
+          <w:rFonts w:ascii="Verdana" w:hAnsi="Verdana"/>
+          <w:sz w:val="20"/>
+          <w:szCs w:val="20"/>
+        </w:rPr>
+        <w:t>height</w:t>
+      </w:r>
+      <w:r>
+        <w:rPr>
+          <w:rFonts w:ascii="Verdana" w:eastAsia="Times New Roman" w:hAnsi="Verdana"/>
+          <w:color w:val="000000"/>
+          <w:sz w:val="20"/>
+          <w:szCs w:val="20"/>
+        </w:rPr>
+        <w:t xml:space="preserve"> parameters (Figure 9</w:t>
+      </w:r>
+      <w:r>
+        <w:rPr>
+          <w:rFonts w:ascii="Verdana" w:eastAsia="Times New Roman" w:hAnsi="Verdana"/>
+          <w:color w:val="000000"/>
+          <w:sz w:val="20"/>
+          <w:szCs w:val="20"/>
+        </w:rPr>
+        <w:t>).</w:t>
       </w:r>
     </w:p>
     <w:p>
@@ -5555,36 +5947,6 @@
     <w:p>
       <w:pPr>
         <w:pStyle w:val="ListParagraph"/>
-      </w:pPr>
-    </w:p>
-    <w:p>
-      <w:pPr>
-        <w:pStyle w:val="ListParagraph"/>
-      </w:pPr>
-      <w:r>
-        <w:rPr>
-          <w:b/>
-        </w:rPr>
-        <w:t>NOTE:</w:t>
-      </w:r>
-      <w:r>
-        <w:rPr>
-          <w:b/>
-        </w:rPr>
-        <w:t xml:space="preserve"> </w:t>
-      </w:r>
-      <w:r>
-        <w:t xml:space="preserve"> Because there is no arc line in SwinGame, “smile” will be made by two lines.</w:t>
-      </w:r>
-    </w:p>
-    <w:p>
-      <w:pPr>
-        <w:pStyle w:val="ListParagraph"/>
-      </w:pPr>
-    </w:p>
-    <w:p>
-      <w:pPr>
-        <w:pStyle w:val="ListParagraph"/>
         <w:rPr>
           <w:rFonts w:ascii="Courier New" w:hAnsi="Courier New" w:cs="Courier New"/>
           <w:noProof/>
@@ -5658,19 +6020,19 @@
       <w:pPr>
         <w:pStyle w:val="ListParagraph"/>
         <w:rPr>
+          <w:rFonts w:ascii="Verdana" w:eastAsia="Times New Roman" w:hAnsi="Verdana"/>
+          <w:color w:val="000000"/>
+          <w:sz w:val="20"/>
+          <w:szCs w:val="20"/>
+        </w:rPr>
+      </w:pPr>
+      <w:r>
+        <w:rPr>
           <w:rFonts w:ascii="Courier New" w:hAnsi="Courier New" w:cs="Courier New"/>
           <w:noProof/>
           <w:sz w:val="20"/>
           <w:szCs w:val="20"/>
         </w:rPr>
-      </w:pPr>
-      <w:r>
-        <w:rPr>
-          <w:rFonts w:ascii="Courier New" w:hAnsi="Courier New" w:cs="Courier New"/>
-          <w:noProof/>
-          <w:sz w:val="20"/>
-          <w:szCs w:val="20"/>
-        </w:rPr>
         <w:t>Graphics.DrawLineOnScreen(Color.Black, 170, 310, 150, 330)</w:t>
       </w:r>
       <w:r>
@@ -5685,342 +6047,38 @@
     </w:p>
     <w:p>
       <w:pPr>
-        <w:spacing w:after="0" w:line="240" w:lineRule="auto"/>
-        <w:rPr>
-          <w:rFonts w:ascii="Verdana" w:eastAsia="Times New Roman" w:hAnsi="Verdana"/>
-          <w:color w:val="000000"/>
-          <w:sz w:val="20"/>
-          <w:szCs w:val="20"/>
-        </w:rPr>
-      </w:pPr>
-    </w:p>
-    <w:p>
-      <w:pPr>
-        <w:spacing w:after="0" w:line="240" w:lineRule="auto"/>
-        <w:rPr>
-          <w:rFonts w:ascii="Verdana" w:eastAsia="Times New Roman" w:hAnsi="Verdana"/>
-          <w:color w:val="000000"/>
-          <w:sz w:val="20"/>
-          <w:szCs w:val="20"/>
-        </w:rPr>
-      </w:pPr>
-    </w:p>
-    <w:p>
-      <w:pPr>
-        <w:spacing w:after="0" w:line="240" w:lineRule="auto"/>
-        <w:rPr>
-          <w:rFonts w:ascii="Verdana" w:eastAsia="Times New Roman" w:hAnsi="Verdana"/>
-          <w:color w:val="000000"/>
-          <w:sz w:val="20"/>
-          <w:szCs w:val="20"/>
-        </w:rPr>
-      </w:pPr>
-    </w:p>
-    <w:p>
-      <w:pPr>
-        <w:spacing w:after="0" w:line="240" w:lineRule="auto"/>
-        <w:rPr>
-          <w:rFonts w:ascii="Verdana" w:eastAsia="Times New Roman" w:hAnsi="Verdana"/>
-          <w:color w:val="000000"/>
-          <w:sz w:val="20"/>
-          <w:szCs w:val="20"/>
-        </w:rPr>
-      </w:pPr>
-    </w:p>
-    <w:p>
-      <w:pPr>
-        <w:spacing w:after="0" w:line="240" w:lineRule="auto"/>
-        <w:rPr>
-          <w:rFonts w:ascii="Verdana" w:eastAsia="Times New Roman" w:hAnsi="Verdana"/>
+        <w:pStyle w:val="ListParagraph"/>
+      </w:pPr>
+    </w:p>
+    <w:p>
+      <w:pPr>
+        <w:pStyle w:val="ListParagraph"/>
+      </w:pPr>
+      <w:r>
+        <w:rPr>
           <w:b/>
-          <w:color w:val="000000"/>
-          <w:sz w:val="20"/>
-          <w:szCs w:val="20"/>
-        </w:rPr>
-      </w:pPr>
-    </w:p>
-    <w:p>
-      <w:pPr>
-        <w:spacing w:after="0" w:line="240" w:lineRule="auto"/>
-        <w:rPr>
-          <w:rFonts w:ascii="Verdana" w:eastAsia="Times New Roman" w:hAnsi="Verdana"/>
+        </w:rPr>
+        <w:t>NOTE:</w:t>
+      </w:r>
+      <w:r>
+        <w:rPr>
           <w:b/>
-          <w:color w:val="000000"/>
-          <w:sz w:val="20"/>
-          <w:szCs w:val="20"/>
-        </w:rPr>
-      </w:pPr>
-    </w:p>
-    <w:p>
-      <w:pPr>
-        <w:spacing w:after="0" w:line="240" w:lineRule="auto"/>
-        <w:rPr>
-          <w:rFonts w:ascii="Verdana" w:eastAsia="Times New Roman" w:hAnsi="Verdana"/>
+        </w:rPr>
+        <w:t xml:space="preserve"> </w:t>
+      </w:r>
+      <w:r>
+        <w:t xml:space="preserve"> Because there is no arc line in SwinGame, “smile” will be made by two lines.</w:t>
+      </w:r>
+    </w:p>
+    <w:p>
+      <w:pPr>
+        <w:rPr>
           <w:b/>
-          <w:color w:val="000000"/>
-          <w:sz w:val="20"/>
-          <w:szCs w:val="20"/>
-        </w:rPr>
-      </w:pPr>
-    </w:p>
-    <w:p>
-      <w:pPr>
-        <w:spacing w:after="0" w:line="240" w:lineRule="auto"/>
-        <w:rPr>
-          <w:rFonts w:ascii="Verdana" w:eastAsia="Times New Roman" w:hAnsi="Verdana"/>
+        </w:rPr>
+      </w:pPr>
+      <w:r>
+        <w:rPr>
           <w:b/>
-          <w:color w:val="000000"/>
-          <w:sz w:val="20"/>
-          <w:szCs w:val="20"/>
-        </w:rPr>
-      </w:pPr>
-    </w:p>
-    <w:p>
-      <w:pPr>
-        <w:spacing w:after="0" w:line="240" w:lineRule="auto"/>
-        <w:rPr>
-          <w:rFonts w:ascii="Verdana" w:eastAsia="Times New Roman" w:hAnsi="Verdana"/>
-          <w:b/>
-          <w:color w:val="000000"/>
-          <w:sz w:val="20"/>
-          <w:szCs w:val="20"/>
-        </w:rPr>
-      </w:pPr>
-    </w:p>
-    <w:p>
-      <w:pPr>
-        <w:spacing w:after="0" w:line="240" w:lineRule="auto"/>
-        <w:rPr>
-          <w:rFonts w:ascii="Verdana" w:eastAsia="Times New Roman" w:hAnsi="Verdana"/>
-          <w:b/>
-          <w:color w:val="000000"/>
-          <w:sz w:val="20"/>
-          <w:szCs w:val="20"/>
-        </w:rPr>
-      </w:pPr>
-    </w:p>
-    <w:p>
-      <w:pPr>
-        <w:spacing w:after="0" w:line="240" w:lineRule="auto"/>
-        <w:rPr>
-          <w:rFonts w:ascii="Verdana" w:eastAsia="Times New Roman" w:hAnsi="Verdana"/>
-          <w:b/>
-          <w:color w:val="000000"/>
-          <w:sz w:val="20"/>
-          <w:szCs w:val="20"/>
-        </w:rPr>
-      </w:pPr>
-    </w:p>
-    <w:p>
-      <w:pPr>
-        <w:spacing w:after="0" w:line="240" w:lineRule="auto"/>
-        <w:rPr>
-          <w:rFonts w:ascii="Verdana" w:eastAsia="Times New Roman" w:hAnsi="Verdana"/>
-          <w:b/>
-          <w:color w:val="000000"/>
-          <w:sz w:val="20"/>
-          <w:szCs w:val="20"/>
-        </w:rPr>
-      </w:pPr>
-    </w:p>
-    <w:p>
-      <w:pPr>
-        <w:spacing w:after="0" w:line="240" w:lineRule="auto"/>
-        <w:rPr>
-          <w:rFonts w:ascii="Verdana" w:eastAsia="Times New Roman" w:hAnsi="Verdana"/>
-          <w:b/>
-          <w:color w:val="000000"/>
-          <w:sz w:val="20"/>
-          <w:szCs w:val="20"/>
-        </w:rPr>
-      </w:pPr>
-    </w:p>
-    <w:p>
-      <w:pPr>
-        <w:spacing w:after="0" w:line="240" w:lineRule="auto"/>
-        <w:rPr>
-          <w:rFonts w:ascii="Verdana" w:eastAsia="Times New Roman" w:hAnsi="Verdana"/>
-          <w:b/>
-          <w:color w:val="000000"/>
-          <w:sz w:val="20"/>
-          <w:szCs w:val="20"/>
-        </w:rPr>
-      </w:pPr>
-    </w:p>
-    <w:p>
-      <w:pPr>
-        <w:spacing w:after="0" w:line="240" w:lineRule="auto"/>
-        <w:rPr>
-          <w:rFonts w:ascii="Verdana" w:eastAsia="Times New Roman" w:hAnsi="Verdana"/>
-          <w:b/>
-          <w:color w:val="000000"/>
-          <w:sz w:val="20"/>
-          <w:szCs w:val="20"/>
-        </w:rPr>
-      </w:pPr>
-    </w:p>
-    <w:p>
-      <w:pPr>
-        <w:spacing w:after="0" w:line="240" w:lineRule="auto"/>
-        <w:rPr>
-          <w:rFonts w:ascii="Verdana" w:eastAsia="Times New Roman" w:hAnsi="Verdana"/>
-          <w:b/>
-          <w:color w:val="000000"/>
-          <w:sz w:val="20"/>
-          <w:szCs w:val="20"/>
-        </w:rPr>
-      </w:pPr>
-    </w:p>
-    <w:p>
-      <w:pPr>
-        <w:spacing w:after="0" w:line="240" w:lineRule="auto"/>
-        <w:rPr>
-          <w:rFonts w:ascii="Verdana" w:eastAsia="Times New Roman" w:hAnsi="Verdana"/>
-          <w:b/>
-          <w:color w:val="000000"/>
-          <w:sz w:val="20"/>
-          <w:szCs w:val="20"/>
-        </w:rPr>
-      </w:pPr>
-    </w:p>
-    <w:p>
-      <w:pPr>
-        <w:spacing w:after="0" w:line="240" w:lineRule="auto"/>
-        <w:rPr>
-          <w:rFonts w:ascii="Verdana" w:eastAsia="Times New Roman" w:hAnsi="Verdana"/>
-          <w:b/>
-          <w:color w:val="000000"/>
-          <w:sz w:val="20"/>
-          <w:szCs w:val="20"/>
-        </w:rPr>
-      </w:pPr>
-    </w:p>
-    <w:p>
-      <w:pPr>
-        <w:spacing w:after="0" w:line="240" w:lineRule="auto"/>
-        <w:rPr>
-          <w:rFonts w:ascii="Verdana" w:eastAsia="Times New Roman" w:hAnsi="Verdana"/>
-          <w:b/>
-          <w:color w:val="000000"/>
-          <w:sz w:val="20"/>
-          <w:szCs w:val="20"/>
-        </w:rPr>
-      </w:pPr>
-    </w:p>
-    <w:p>
-      <w:pPr>
-        <w:spacing w:after="0" w:line="240" w:lineRule="auto"/>
-        <w:rPr>
-          <w:rFonts w:ascii="Verdana" w:eastAsia="Times New Roman" w:hAnsi="Verdana"/>
-          <w:b/>
-          <w:color w:val="000000"/>
-          <w:sz w:val="20"/>
-          <w:szCs w:val="20"/>
-        </w:rPr>
-      </w:pPr>
-    </w:p>
-    <w:p>
-      <w:pPr>
-        <w:spacing w:after="0" w:line="240" w:lineRule="auto"/>
-        <w:rPr>
-          <w:rFonts w:ascii="Verdana" w:eastAsia="Times New Roman" w:hAnsi="Verdana"/>
-          <w:b/>
-          <w:color w:val="000000"/>
-          <w:sz w:val="20"/>
-          <w:szCs w:val="20"/>
-        </w:rPr>
-      </w:pPr>
-    </w:p>
-    <w:p>
-      <w:pPr>
-        <w:spacing w:after="0" w:line="240" w:lineRule="auto"/>
-        <w:rPr>
-          <w:rFonts w:ascii="Verdana" w:eastAsia="Times New Roman" w:hAnsi="Verdana"/>
-          <w:b/>
-          <w:color w:val="000000"/>
-          <w:sz w:val="20"/>
-          <w:szCs w:val="20"/>
-        </w:rPr>
-      </w:pPr>
-    </w:p>
-    <w:p>
-      <w:pPr>
-        <w:spacing w:after="0" w:line="240" w:lineRule="auto"/>
-        <w:rPr>
-          <w:rFonts w:ascii="Verdana" w:eastAsia="Times New Roman" w:hAnsi="Verdana"/>
-          <w:b/>
-          <w:color w:val="000000"/>
-          <w:sz w:val="20"/>
-          <w:szCs w:val="20"/>
-        </w:rPr>
-      </w:pPr>
-    </w:p>
-    <w:p>
-      <w:pPr>
-        <w:spacing w:after="0" w:line="240" w:lineRule="auto"/>
-        <w:rPr>
-          <w:rFonts w:ascii="Verdana" w:eastAsia="Times New Roman" w:hAnsi="Verdana"/>
-          <w:b/>
-          <w:color w:val="000000"/>
-          <w:sz w:val="20"/>
-          <w:szCs w:val="20"/>
-        </w:rPr>
-      </w:pPr>
-    </w:p>
-    <w:p>
-      <w:pPr>
-        <w:spacing w:after="0" w:line="240" w:lineRule="auto"/>
-        <w:rPr>
-          <w:rFonts w:ascii="Verdana" w:eastAsia="Times New Roman" w:hAnsi="Verdana"/>
-          <w:b/>
-          <w:color w:val="000000"/>
-          <w:sz w:val="20"/>
-          <w:szCs w:val="20"/>
-        </w:rPr>
-      </w:pPr>
-    </w:p>
-    <w:p>
-      <w:pPr>
-        <w:spacing w:after="0" w:line="240" w:lineRule="auto"/>
-        <w:rPr>
-          <w:rFonts w:ascii="Verdana" w:eastAsia="Times New Roman" w:hAnsi="Verdana"/>
-          <w:b/>
-          <w:color w:val="000000"/>
-          <w:sz w:val="20"/>
-          <w:szCs w:val="20"/>
-        </w:rPr>
-      </w:pPr>
-    </w:p>
-    <w:p>
-      <w:pPr>
-        <w:spacing w:after="0" w:line="240" w:lineRule="auto"/>
-        <w:rPr>
-          <w:rFonts w:ascii="Verdana" w:eastAsia="Times New Roman" w:hAnsi="Verdana"/>
-          <w:b/>
-          <w:color w:val="000000"/>
-          <w:sz w:val="20"/>
-          <w:szCs w:val="20"/>
-        </w:rPr>
-      </w:pPr>
-    </w:p>
-    <w:p>
-      <w:pPr>
-        <w:spacing w:after="0" w:line="240" w:lineRule="auto"/>
-        <w:rPr>
-          <w:rFonts w:ascii="Verdana" w:eastAsia="Times New Roman" w:hAnsi="Verdana"/>
-          <w:b/>
-          <w:color w:val="000000"/>
-          <w:sz w:val="20"/>
-          <w:szCs w:val="20"/>
-        </w:rPr>
-      </w:pPr>
-      <w:r>
-        <w:rPr>
-          <w:rFonts w:ascii="Verdana" w:eastAsia="Times New Roman" w:hAnsi="Verdana"/>
-          <w:b/>
-          <w:color w:val="000000"/>
-          <w:sz w:val="20"/>
-          <w:szCs w:val="20"/>
         </w:rPr>
         <w:lastRenderedPageBreak/>
         <w:t>IMPORTANT!!!</w:t>
@@ -6054,7 +6112,25 @@
           <w:sz w:val="20"/>
           <w:szCs w:val="20"/>
         </w:rPr>
-        <w:t xml:space="preserve">Please save exercises for each chapter in a folder named as “Chapter </w:t>
+        <w:t>Please</w:t>
+      </w:r>
+      <w:r>
+        <w:rPr>
+          <w:rFonts w:ascii="Verdana" w:eastAsia="Times New Roman" w:hAnsi="Verdana"/>
+          <w:color w:val="000000"/>
+          <w:sz w:val="20"/>
+          <w:szCs w:val="20"/>
+        </w:rPr>
+        <w:t>,</w:t>
+      </w:r>
+      <w:r>
+        <w:rPr>
+          <w:rFonts w:ascii="Verdana" w:eastAsia="Times New Roman" w:hAnsi="Verdana"/>
+          <w:color w:val="000000"/>
+          <w:sz w:val="20"/>
+          <w:szCs w:val="20"/>
+        </w:rPr>
+        <w:t xml:space="preserve"> save exercises for each chapter in a folder named as “Chapter </w:t>
       </w:r>
       <w:r>
         <w:rPr>
@@ -6087,8 +6163,8 @@
       </w:pPr>
     </w:p>
     <w:sectPr>
-      <w:headerReference w:type="default" r:id="rId16"/>
-      <w:footerReference w:type="default" r:id="rId17"/>
+      <w:headerReference w:type="default" r:id="rId17"/>
+      <w:footerReference w:type="default" r:id="rId18"/>
       <w:pgSz w:w="12240" w:h="15840"/>
       <w:pgMar w:top="1134" w:right="850" w:bottom="1134" w:left="1701" w:header="720" w:footer="432" w:gutter="0"/>
       <w:cols w:space="720"/>
@@ -6147,7 +6223,7 @@
             <w:rPr>
               <w:noProof/>
             </w:rPr>
-            <w:t>6</w:t>
+            <w:t>8</w:t>
           </w:r>
         </w:fldSimple>
       </w:sdtContent>
@@ -6442,6 +6518,95 @@
     </w:lvl>
   </w:abstractNum>
   <w:abstractNum w:abstractNumId="2">
+    <w:nsid w:val="2DE908AA"/>
+    <w:multiLevelType w:val="hybridMultilevel"/>
+    <w:tmpl w:val="4A285F14"/>
+    <w:lvl w:ilvl="0" w:tplc="F6B0778A">
+      <w:start w:val="1"/>
+      <w:numFmt w:val="lowerLetter"/>
+      <w:lvlText w:val="%1)"/>
+      <w:lvlJc w:val="left"/>
+      <w:pPr>
+        <w:ind w:left="915" w:hanging="360"/>
+      </w:pPr>
+      <w:rPr>
+        <w:rFonts w:hint="default"/>
+      </w:rPr>
+    </w:lvl>
+    <w:lvl w:ilvl="1" w:tplc="04090019" w:tentative="1">
+      <w:start w:val="1"/>
+      <w:numFmt w:val="lowerLetter"/>
+      <w:lvlText w:val="%2."/>
+      <w:lvlJc w:val="left"/>
+      <w:pPr>
+        <w:ind w:left="1635" w:hanging="360"/>
+      </w:pPr>
+    </w:lvl>
+    <w:lvl w:ilvl="2" w:tplc="0409001B" w:tentative="1">
+      <w:start w:val="1"/>
+      <w:numFmt w:val="lowerRoman"/>
+      <w:lvlText w:val="%3."/>
+      <w:lvlJc w:val="right"/>
+      <w:pPr>
+        <w:ind w:left="2355" w:hanging="180"/>
+      </w:pPr>
+    </w:lvl>
+    <w:lvl w:ilvl="3" w:tplc="0409000F" w:tentative="1">
+      <w:start w:val="1"/>
+      <w:numFmt w:val="decimal"/>
+      <w:lvlText w:val="%4."/>
+      <w:lvlJc w:val="left"/>
+      <w:pPr>
+        <w:ind w:left="3075" w:hanging="360"/>
+      </w:pPr>
+    </w:lvl>
+    <w:lvl w:ilvl="4" w:tplc="04090019" w:tentative="1">
+      <w:start w:val="1"/>
+      <w:numFmt w:val="lowerLetter"/>
+      <w:lvlText w:val="%5."/>
+      <w:lvlJc w:val="left"/>
+      <w:pPr>
+        <w:ind w:left="3795" w:hanging="360"/>
+      </w:pPr>
+    </w:lvl>
+    <w:lvl w:ilvl="5" w:tplc="0409001B" w:tentative="1">
+      <w:start w:val="1"/>
+      <w:numFmt w:val="lowerRoman"/>
+      <w:lvlText w:val="%6."/>
+      <w:lvlJc w:val="right"/>
+      <w:pPr>
+        <w:ind w:left="4515" w:hanging="180"/>
+      </w:pPr>
+    </w:lvl>
+    <w:lvl w:ilvl="6" w:tplc="0409000F" w:tentative="1">
+      <w:start w:val="1"/>
+      <w:numFmt w:val="decimal"/>
+      <w:lvlText w:val="%7."/>
+      <w:lvlJc w:val="left"/>
+      <w:pPr>
+        <w:ind w:left="5235" w:hanging="360"/>
+      </w:pPr>
+    </w:lvl>
+    <w:lvl w:ilvl="7" w:tplc="04090019" w:tentative="1">
+      <w:start w:val="1"/>
+      <w:numFmt w:val="lowerLetter"/>
+      <w:lvlText w:val="%8."/>
+      <w:lvlJc w:val="left"/>
+      <w:pPr>
+        <w:ind w:left="5955" w:hanging="360"/>
+      </w:pPr>
+    </w:lvl>
+    <w:lvl w:ilvl="8" w:tplc="0409001B" w:tentative="1">
+      <w:start w:val="1"/>
+      <w:numFmt w:val="lowerRoman"/>
+      <w:lvlText w:val="%9."/>
+      <w:lvlJc w:val="right"/>
+      <w:pPr>
+        <w:ind w:left="6675" w:hanging="180"/>
+      </w:pPr>
+    </w:lvl>
+  </w:abstractNum>
+  <w:abstractNum w:abstractNumId="3">
     <w:nsid w:val="2E7743C4"/>
     <w:multiLevelType w:val="hybridMultilevel"/>
     <w:tmpl w:val="D354EDDE"/>
@@ -6530,7 +6695,7 @@
       </w:pPr>
     </w:lvl>
   </w:abstractNum>
-  <w:abstractNum w:abstractNumId="3">
+  <w:abstractNum w:abstractNumId="4">
     <w:nsid w:val="45743A76"/>
     <w:multiLevelType w:val="hybridMultilevel"/>
     <w:tmpl w:val="3B36D5A2"/>
@@ -6619,7 +6784,7 @@
       </w:pPr>
     </w:lvl>
   </w:abstractNum>
-  <w:abstractNum w:abstractNumId="4">
+  <w:abstractNum w:abstractNumId="5">
     <w:nsid w:val="4D951273"/>
     <w:multiLevelType w:val="hybridMultilevel"/>
     <w:tmpl w:val="E1B8043C"/>
@@ -6732,7 +6897,7 @@
       </w:rPr>
     </w:lvl>
   </w:abstractNum>
-  <w:abstractNum w:abstractNumId="5">
+  <w:abstractNum w:abstractNumId="6">
     <w:nsid w:val="567F7FF0"/>
     <w:multiLevelType w:val="hybridMultilevel"/>
     <w:tmpl w:val="65DADE86"/>
@@ -6821,7 +6986,7 @@
       </w:pPr>
     </w:lvl>
   </w:abstractNum>
-  <w:abstractNum w:abstractNumId="6">
+  <w:abstractNum w:abstractNumId="7">
     <w:nsid w:val="56C464CE"/>
     <w:multiLevelType w:val="hybridMultilevel"/>
     <w:tmpl w:val="22C66A02"/>
@@ -6934,7 +7099,7 @@
       </w:rPr>
     </w:lvl>
   </w:abstractNum>
-  <w:abstractNum w:abstractNumId="7">
+  <w:abstractNum w:abstractNumId="8">
     <w:nsid w:val="57DD0CF5"/>
     <w:multiLevelType w:val="hybridMultilevel"/>
     <w:tmpl w:val="6B34128C"/>
@@ -7023,7 +7188,7 @@
       </w:pPr>
     </w:lvl>
   </w:abstractNum>
-  <w:abstractNum w:abstractNumId="8">
+  <w:abstractNum w:abstractNumId="9">
     <w:nsid w:val="57F9388A"/>
     <w:multiLevelType w:val="hybridMultilevel"/>
     <w:tmpl w:val="92461078"/>
@@ -7112,7 +7277,7 @@
       </w:pPr>
     </w:lvl>
   </w:abstractNum>
-  <w:abstractNum w:abstractNumId="9">
+  <w:abstractNum w:abstractNumId="10">
     <w:nsid w:val="58725BB7"/>
     <w:multiLevelType w:val="hybridMultilevel"/>
     <w:tmpl w:val="AF5CF1EC"/>
@@ -7201,7 +7366,7 @@
       </w:pPr>
     </w:lvl>
   </w:abstractNum>
-  <w:abstractNum w:abstractNumId="10">
+  <w:abstractNum w:abstractNumId="11">
     <w:nsid w:val="5BF916A4"/>
     <w:multiLevelType w:val="hybridMultilevel"/>
     <w:tmpl w:val="D9B6DEA8"/>
@@ -7290,7 +7455,7 @@
       </w:pPr>
     </w:lvl>
   </w:abstractNum>
-  <w:abstractNum w:abstractNumId="11">
+  <w:abstractNum w:abstractNumId="12">
     <w:nsid w:val="62C453C0"/>
     <w:multiLevelType w:val="hybridMultilevel"/>
     <w:tmpl w:val="65DADE86"/>
@@ -7379,7 +7544,7 @@
       </w:pPr>
     </w:lvl>
   </w:abstractNum>
-  <w:abstractNum w:abstractNumId="12">
+  <w:abstractNum w:abstractNumId="13">
     <w:nsid w:val="711E5B83"/>
     <w:multiLevelType w:val="hybridMultilevel"/>
     <w:tmpl w:val="DE783906"/>
@@ -7492,7 +7657,7 @@
       </w:rPr>
     </w:lvl>
   </w:abstractNum>
-  <w:abstractNum w:abstractNumId="13">
+  <w:abstractNum w:abstractNumId="14">
     <w:nsid w:val="740116F7"/>
     <w:multiLevelType w:val="hybridMultilevel"/>
     <w:tmpl w:val="7BF83EA8"/>
@@ -7581,7 +7746,7 @@
       </w:pPr>
     </w:lvl>
   </w:abstractNum>
-  <w:abstractNum w:abstractNumId="14">
+  <w:abstractNum w:abstractNumId="15">
     <w:nsid w:val="76D63AF9"/>
     <w:multiLevelType w:val="hybridMultilevel"/>
     <w:tmpl w:val="0F0208A0"/>
@@ -7670,7 +7835,7 @@
       </w:pPr>
     </w:lvl>
   </w:abstractNum>
-  <w:abstractNum w:abstractNumId="15">
+  <w:abstractNum w:abstractNumId="16">
     <w:nsid w:val="78F477EE"/>
     <w:multiLevelType w:val="hybridMultilevel"/>
     <w:tmpl w:val="4A285F14"/>
@@ -7760,52 +7925,55 @@
     </w:lvl>
   </w:abstractNum>
   <w:num w:numId="1">
-    <w:abstractNumId w:val="10"/>
+    <w:abstractNumId w:val="11"/>
   </w:num>
   <w:num w:numId="2">
-    <w:abstractNumId w:val="12"/>
+    <w:abstractNumId w:val="13"/>
   </w:num>
   <w:num w:numId="3">
     <w:abstractNumId w:val="0"/>
   </w:num>
   <w:num w:numId="4">
-    <w:abstractNumId w:val="4"/>
+    <w:abstractNumId w:val="5"/>
   </w:num>
   <w:num w:numId="5">
-    <w:abstractNumId w:val="6"/>
+    <w:abstractNumId w:val="7"/>
   </w:num>
   <w:num w:numId="6">
-    <w:abstractNumId w:val="9"/>
+    <w:abstractNumId w:val="10"/>
   </w:num>
   <w:num w:numId="7">
-    <w:abstractNumId w:val="13"/>
+    <w:abstractNumId w:val="14"/>
   </w:num>
   <w:num w:numId="8">
     <w:abstractNumId w:val="1"/>
   </w:num>
   <w:num w:numId="9">
-    <w:abstractNumId w:val="11"/>
+    <w:abstractNumId w:val="12"/>
   </w:num>
   <w:num w:numId="10">
-    <w:abstractNumId w:val="2"/>
+    <w:abstractNumId w:val="3"/>
   </w:num>
   <w:num w:numId="11">
+    <w:abstractNumId w:val="16"/>
+  </w:num>
+  <w:num w:numId="12">
+    <w:abstractNumId w:val="9"/>
+  </w:num>
+  <w:num w:numId="13">
+    <w:abstractNumId w:val="4"/>
+  </w:num>
+  <w:num w:numId="14">
+    <w:abstractNumId w:val="8"/>
+  </w:num>
+  <w:num w:numId="15">
     <w:abstractNumId w:val="15"/>
   </w:num>
-  <w:num w:numId="12">
-    <w:abstractNumId w:val="8"/>
+  <w:num w:numId="16">
+    <w:abstractNumId w:val="6"/>
   </w:num>
-  <w:num w:numId="13">
-    <w:abstractNumId w:val="3"/>
-  </w:num>
-  <w:num w:numId="14">
-    <w:abstractNumId w:val="7"/>
-  </w:num>
-  <w:num w:numId="15">
-    <w:abstractNumId w:val="14"/>
-  </w:num>
-  <w:num w:numId="16">
-    <w:abstractNumId w:val="5"/>
+  <w:num w:numId="17">
+    <w:abstractNumId w:val="2"/>
   </w:num>
 </w:numbering>
 </file>
@@ -8063,7 +8231,6 @@
   <w:style w:type="character" w:default="1" w:styleId="DefaultParagraphFont">
     <w:name w:val="Default Paragraph Font"/>
     <w:uiPriority w:val="1"/>
-    <w:semiHidden/>
     <w:unhideWhenUsed/>
   </w:style>
   <w:style w:type="table" w:default="1" w:styleId="TableNormal">

</xml_diff>

<commit_message>
The modified version that Noushi checked))
</commit_message>
<xml_diff>
--- a/Documentation/VBugs/Chapter 1/Chapter 1 Tutorials.docx
+++ b/Documentation/VBugs/Chapter 1/Chapter 1 Tutorials.docx
@@ -4629,7 +4629,27 @@
           <w:sz w:val="20"/>
           <w:szCs w:val="20"/>
         </w:rPr>
-        <w:t>You Name</w:t>
+        <w:t>You</w:t>
+      </w:r>
+      <w:r>
+        <w:rPr>
+          <w:rFonts w:ascii="Verdana" w:eastAsia="Times New Roman" w:hAnsi="Verdana"/>
+          <w:i/>
+          <w:color w:val="000000"/>
+          <w:sz w:val="20"/>
+          <w:szCs w:val="20"/>
+        </w:rPr>
+        <w:t>r</w:t>
+      </w:r>
+      <w:r>
+        <w:rPr>
+          <w:rFonts w:ascii="Verdana" w:eastAsia="Times New Roman" w:hAnsi="Verdana"/>
+          <w:i/>
+          <w:color w:val="000000"/>
+          <w:sz w:val="20"/>
+          <w:szCs w:val="20"/>
+        </w:rPr>
+        <w:t xml:space="preserve"> Name</w:t>
       </w:r>
       <w:r>
         <w:rPr>
@@ -4720,7 +4740,7 @@
           <w:sz w:val="20"/>
           <w:szCs w:val="20"/>
         </w:rPr>
-        <w:t>: The location of each element is determined by X and Y position of this</w:t>
+        <w:t xml:space="preserve">: The location of each element is determined by </w:t>
       </w:r>
       <w:r>
         <w:rPr>
@@ -4728,7 +4748,7 @@
           <w:sz w:val="20"/>
           <w:szCs w:val="20"/>
         </w:rPr>
-        <w:t xml:space="preserve"> element. X </w:t>
+        <w:t>its X and Y coordinates</w:t>
       </w:r>
       <w:r>
         <w:rPr>
@@ -4736,6 +4756,14 @@
           <w:sz w:val="20"/>
           <w:szCs w:val="20"/>
         </w:rPr>
+        <w:t xml:space="preserve">. X </w:t>
+      </w:r>
+      <w:r>
+        <w:rPr>
+          <w:rFonts w:ascii="Verdana" w:hAnsi="Verdana"/>
+          <w:sz w:val="20"/>
+          <w:szCs w:val="20"/>
+        </w:rPr>
         <w:t>and Y</w:t>
       </w:r>
       <w:r>
@@ -4776,7 +4804,23 @@
           <w:sz w:val="20"/>
           <w:szCs w:val="20"/>
         </w:rPr>
-        <w:t>are coordinates of the left top corner of ea</w:t>
+        <w:t xml:space="preserve">are </w:t>
+      </w:r>
+      <w:r>
+        <w:rPr>
+          <w:rFonts w:ascii="Verdana" w:hAnsi="Verdana"/>
+          <w:sz w:val="20"/>
+          <w:szCs w:val="20"/>
+        </w:rPr>
+        <w:t>coordinates of the top left</w:t>
+      </w:r>
+      <w:r>
+        <w:rPr>
+          <w:rFonts w:ascii="Verdana" w:hAnsi="Verdana"/>
+          <w:sz w:val="20"/>
+          <w:szCs w:val="20"/>
+        </w:rPr>
+        <w:t xml:space="preserve"> corner of ea</w:t>
       </w:r>
       <w:r>
         <w:rPr>
@@ -4969,7 +5013,16 @@
           <w:sz w:val="20"/>
           <w:szCs w:val="20"/>
         </w:rPr>
-        <w:t xml:space="preserve">Make the following changes in your </w:t>
+        <w:t>Make the following changes to</w:t>
+      </w:r>
+      <w:r>
+        <w:rPr>
+          <w:rFonts w:ascii="Verdana" w:eastAsia="Times New Roman" w:hAnsi="Verdana"/>
+          <w:color w:val="000000"/>
+          <w:sz w:val="20"/>
+          <w:szCs w:val="20"/>
+        </w:rPr>
+        <w:t xml:space="preserve"> your </w:t>
       </w:r>
       <w:r>
         <w:rPr>
@@ -5025,7 +5078,25 @@
           <w:sz w:val="20"/>
           <w:szCs w:val="20"/>
         </w:rPr>
-        <w:t>Change the location of the text, put it in the middle of the screen.</w:t>
+        <w:t xml:space="preserve">Change the location of the </w:t>
+      </w:r>
+      <w:r>
+        <w:rPr>
+          <w:rFonts w:ascii="Verdana" w:eastAsia="Times New Roman" w:hAnsi="Verdana"/>
+          <w:color w:val="000000"/>
+          <w:sz w:val="20"/>
+          <w:szCs w:val="20"/>
+        </w:rPr>
+        <w:t>text;</w:t>
+      </w:r>
+      <w:r>
+        <w:rPr>
+          <w:rFonts w:ascii="Verdana" w:eastAsia="Times New Roman" w:hAnsi="Verdana"/>
+          <w:color w:val="000000"/>
+          <w:sz w:val="20"/>
+          <w:szCs w:val="20"/>
+        </w:rPr>
+        <w:t xml:space="preserve"> put it in the middle of the screen.</w:t>
       </w:r>
     </w:p>
     <w:p>
@@ -5059,7 +5130,16 @@
           <w:sz w:val="20"/>
           <w:szCs w:val="20"/>
         </w:rPr>
-        <w:t>ocation of the rectangle, put it</w:t>
+        <w:t>ocation of the rectangle;</w:t>
+      </w:r>
+      <w:r>
+        <w:rPr>
+          <w:rFonts w:ascii="Verdana" w:eastAsia="Times New Roman" w:hAnsi="Verdana"/>
+          <w:color w:val="000000"/>
+          <w:sz w:val="20"/>
+          <w:szCs w:val="20"/>
+        </w:rPr>
+        <w:t xml:space="preserve"> put it</w:t>
       </w:r>
       <w:r>
         <w:rPr>
@@ -5317,7 +5397,43 @@
           <w:sz w:val="20"/>
           <w:szCs w:val="20"/>
         </w:rPr>
-        <w:t>Draw by hand the rectangle with width = 5, height = 10.</w:t>
+        <w:t xml:space="preserve">Draw </w:t>
+      </w:r>
+      <w:r>
+        <w:rPr>
+          <w:rFonts w:ascii="Verdana" w:eastAsia="Times New Roman" w:hAnsi="Verdana"/>
+          <w:color w:val="000000"/>
+          <w:sz w:val="20"/>
+          <w:szCs w:val="20"/>
+        </w:rPr>
+        <w:t>a</w:t>
+      </w:r>
+      <w:r>
+        <w:rPr>
+          <w:rFonts w:ascii="Verdana" w:eastAsia="Times New Roman" w:hAnsi="Verdana"/>
+          <w:color w:val="000000"/>
+          <w:sz w:val="20"/>
+          <w:szCs w:val="20"/>
+        </w:rPr>
+        <w:t xml:space="preserve"> rectangle with width = 5, height = 10</w:t>
+      </w:r>
+      <w:r>
+        <w:rPr>
+          <w:rFonts w:ascii="Verdana" w:eastAsia="Times New Roman" w:hAnsi="Verdana"/>
+          <w:color w:val="000000"/>
+          <w:sz w:val="20"/>
+          <w:szCs w:val="20"/>
+        </w:rPr>
+        <w:t xml:space="preserve"> by hand</w:t>
+      </w:r>
+      <w:r>
+        <w:rPr>
+          <w:rFonts w:ascii="Verdana" w:eastAsia="Times New Roman" w:hAnsi="Verdana"/>
+          <w:color w:val="000000"/>
+          <w:sz w:val="20"/>
+          <w:szCs w:val="20"/>
+        </w:rPr>
+        <w:t>.</w:t>
       </w:r>
     </w:p>
     <w:p>
@@ -5342,7 +5458,43 @@
           <w:sz w:val="20"/>
           <w:szCs w:val="20"/>
         </w:rPr>
-        <w:t>Draw by hand the rectangle with width = 10, height = 5.</w:t>
+        <w:t xml:space="preserve">Draw </w:t>
+      </w:r>
+      <w:r>
+        <w:rPr>
+          <w:rFonts w:ascii="Verdana" w:eastAsia="Times New Roman" w:hAnsi="Verdana"/>
+          <w:color w:val="000000"/>
+          <w:sz w:val="20"/>
+          <w:szCs w:val="20"/>
+        </w:rPr>
+        <w:t>a</w:t>
+      </w:r>
+      <w:r>
+        <w:rPr>
+          <w:rFonts w:ascii="Verdana" w:eastAsia="Times New Roman" w:hAnsi="Verdana"/>
+          <w:color w:val="000000"/>
+          <w:sz w:val="20"/>
+          <w:szCs w:val="20"/>
+        </w:rPr>
+        <w:t xml:space="preserve"> rectangle with width = 10, height = 5</w:t>
+      </w:r>
+      <w:r>
+        <w:rPr>
+          <w:rFonts w:ascii="Verdana" w:eastAsia="Times New Roman" w:hAnsi="Verdana"/>
+          <w:color w:val="000000"/>
+          <w:sz w:val="20"/>
+          <w:szCs w:val="20"/>
+        </w:rPr>
+        <w:t xml:space="preserve"> by hand</w:t>
+      </w:r>
+      <w:r>
+        <w:rPr>
+          <w:rFonts w:ascii="Verdana" w:eastAsia="Times New Roman" w:hAnsi="Verdana"/>
+          <w:color w:val="000000"/>
+          <w:sz w:val="20"/>
+          <w:szCs w:val="20"/>
+        </w:rPr>
+        <w:t>.</w:t>
       </w:r>
     </w:p>
     <w:p>
@@ -5416,7 +5568,25 @@
           <w:sz w:val="20"/>
           <w:szCs w:val="20"/>
         </w:rPr>
-        <w:t xml:space="preserve">        Make the following changes in your </w:t>
+        <w:t xml:space="preserve">        </w:t>
+      </w:r>
+      <w:r>
+        <w:rPr>
+          <w:rFonts w:ascii="Verdana" w:eastAsia="Times New Roman" w:hAnsi="Verdana"/>
+          <w:color w:val="000000"/>
+          <w:sz w:val="20"/>
+          <w:szCs w:val="20"/>
+        </w:rPr>
+        <w:t>Make the following changes to</w:t>
+      </w:r>
+      <w:r>
+        <w:rPr>
+          <w:rFonts w:ascii="Verdana" w:eastAsia="Times New Roman" w:hAnsi="Verdana"/>
+          <w:color w:val="000000"/>
+          <w:sz w:val="20"/>
+          <w:szCs w:val="20"/>
+        </w:rPr>
+        <w:t xml:space="preserve"> your </w:t>
       </w:r>
       <w:r>
         <w:rPr>
@@ -5472,6 +5642,15 @@
           <w:szCs w:val="20"/>
         </w:rPr>
         <w:t xml:space="preserve">Change </w:t>
+      </w:r>
+      <w:r>
+        <w:rPr>
+          <w:rFonts w:ascii="Verdana" w:eastAsia="Times New Roman" w:hAnsi="Verdana"/>
+          <w:color w:val="000000"/>
+          <w:sz w:val="20"/>
+          <w:szCs w:val="20"/>
+        </w:rPr>
+        <w:t xml:space="preserve">the </w:t>
       </w:r>
       <w:r>
         <w:rPr>
@@ -5784,7 +5963,27 @@
           <w:sz w:val="20"/>
           <w:szCs w:val="20"/>
         </w:rPr>
-        <w:t>Draw Smile on the screen:</w:t>
+        <w:t>Draw Smile</w:t>
+      </w:r>
+      <w:r>
+        <w:rPr>
+          <w:rFonts w:ascii="Verdana" w:eastAsia="Times New Roman" w:hAnsi="Verdana"/>
+          <w:i/>
+          <w:color w:val="000000"/>
+          <w:sz w:val="20"/>
+          <w:szCs w:val="20"/>
+        </w:rPr>
+        <w:t>y face</w:t>
+      </w:r>
+      <w:r>
+        <w:rPr>
+          <w:rFonts w:ascii="Verdana" w:eastAsia="Times New Roman" w:hAnsi="Verdana"/>
+          <w:i/>
+          <w:color w:val="000000"/>
+          <w:sz w:val="20"/>
+          <w:szCs w:val="20"/>
+        </w:rPr>
+        <w:t xml:space="preserve"> on the screen:</w:t>
       </w:r>
     </w:p>
     <w:p>
@@ -5820,7 +6019,25 @@
           <w:sz w:val="20"/>
           <w:szCs w:val="20"/>
         </w:rPr>
-        <w:t xml:space="preserve">Draw yellow circle on the screen – “face”. Use </w:t>
+        <w:t xml:space="preserve">Draw </w:t>
+      </w:r>
+      <w:r>
+        <w:rPr>
+          <w:rFonts w:ascii="Verdana" w:eastAsia="Times New Roman" w:hAnsi="Verdana"/>
+          <w:color w:val="000000"/>
+          <w:sz w:val="20"/>
+          <w:szCs w:val="20"/>
+        </w:rPr>
+        <w:t xml:space="preserve">a </w:t>
+      </w:r>
+      <w:r>
+        <w:rPr>
+          <w:rFonts w:ascii="Verdana" w:eastAsia="Times New Roman" w:hAnsi="Verdana"/>
+          <w:color w:val="000000"/>
+          <w:sz w:val="20"/>
+          <w:szCs w:val="20"/>
+        </w:rPr>
+        <w:t xml:space="preserve">yellow circle on the screen – “face”. Use </w:t>
       </w:r>
     </w:p>
     <w:p>
@@ -5879,7 +6096,19 @@
         </w:numPr>
       </w:pPr>
       <w:r>
-        <w:t>Draw eyes – two black circles inside the yellow circle. Use the same sub call to draw, for example:</w:t>
+        <w:t xml:space="preserve">Draw </w:t>
+      </w:r>
+      <w:r>
+        <w:t xml:space="preserve">the </w:t>
+      </w:r>
+      <w:r>
+        <w:t>eyes – two black circles inside the yellow circle. Use the same sub call to draw,</w:t>
+      </w:r>
+      <w:r>
+        <w:t xml:space="preserve"> i.e.</w:t>
+      </w:r>
+      <w:r>
+        <w:t>:</w:t>
       </w:r>
     </w:p>
     <w:p>
@@ -5935,7 +6164,13 @@
         </w:numPr>
       </w:pPr>
       <w:r>
-        <w:t>Draw “smile”</w:t>
+        <w:t xml:space="preserve">Draw </w:t>
+      </w:r>
+      <w:r>
+        <w:t xml:space="preserve">the </w:t>
+      </w:r>
+      <w:r>
+        <w:t>“smile”</w:t>
       </w:r>
       <w:r>
         <w:t xml:space="preserve"> o</w:t>
@@ -5958,13 +6193,28 @@
         <w:t>Tel</w:t>
       </w:r>
       <w:r>
-        <w:t xml:space="preserve">l the computer to draw two connected </w:t>
-      </w:r>
-      <w:r>
-        <w:t>at the bottom lines inside the y</w:t>
-      </w:r>
-      <w:r>
-        <w:t xml:space="preserve">ellow circle. Do to so, use </w:t>
+        <w:t xml:space="preserve">l the computer to draw two </w:t>
+      </w:r>
+      <w:r>
+        <w:t xml:space="preserve">lines which are </w:t>
+      </w:r>
+      <w:r>
+        <w:t xml:space="preserve">connected </w:t>
+      </w:r>
+      <w:r>
+        <w:t>at the bottom,</w:t>
+      </w:r>
+      <w:r>
+        <w:t xml:space="preserve"> inside the y</w:t>
+      </w:r>
+      <w:r>
+        <w:t xml:space="preserve">ellow circle. </w:t>
+      </w:r>
+      <w:r>
+        <w:t>To do</w:t>
+      </w:r>
+      <w:r>
+        <w:t xml:space="preserve"> so, use </w:t>
       </w:r>
       <w:r>
         <w:rPr>
@@ -5973,39 +6223,8 @@
           <w:sz w:val="20"/>
           <w:szCs w:val="20"/>
         </w:rPr>
-        <w:t>Graphics.DrawLineOnScreen(Color, XPosStart, YPosStart, XPosEnd, YPosEnd)</w:t>
-      </w:r>
-    </w:p>
-    <w:p>
-      <w:pPr>
-        <w:pStyle w:val="ListParagraph"/>
-        <w:rPr>
-          <w:rFonts w:ascii="Verdana" w:eastAsia="Times New Roman" w:hAnsi="Verdana"/>
-          <w:color w:val="000000"/>
-          <w:sz w:val="20"/>
-          <w:szCs w:val="20"/>
-        </w:rPr>
-      </w:pPr>
-      <w:r>
-        <w:rPr>
-          <w:rFonts w:ascii="Verdana" w:eastAsia="Times New Roman" w:hAnsi="Verdana"/>
-          <w:color w:val="000000"/>
-          <w:sz w:val="20"/>
-          <w:szCs w:val="20"/>
-        </w:rPr>
-        <w:t>For example:</w:t>
-      </w:r>
-    </w:p>
-    <w:p>
-      <w:pPr>
-        <w:pStyle w:val="ListParagraph"/>
-        <w:rPr>
-          <w:rFonts w:ascii="Verdana" w:eastAsia="Times New Roman" w:hAnsi="Verdana"/>
-          <w:color w:val="000000"/>
-          <w:sz w:val="20"/>
-          <w:szCs w:val="20"/>
-        </w:rPr>
-      </w:pPr>
+        <w:t>Graphics.DrawLineOnScreen(Color, XPosStart, YPosStart, XPosEnd, YPosEnd</w:t>
+      </w:r>
       <w:r>
         <w:rPr>
           <w:rFonts w:ascii="Courier New" w:hAnsi="Courier New" w:cs="Courier New"/>
@@ -6013,7 +6232,25 @@
           <w:sz w:val="20"/>
           <w:szCs w:val="20"/>
         </w:rPr>
-        <w:t>Graphics.DrawLineOnScreen(Color.Black, 130, 310, 150, 330)</w:t>
+        <w:t xml:space="preserve">, </w:t>
+      </w:r>
+      <w:r>
+        <w:rPr>
+          <w:rFonts w:ascii="Verdana" w:eastAsia="Times New Roman" w:hAnsi="Verdana"/>
+          <w:color w:val="000000"/>
+          <w:sz w:val="20"/>
+          <w:szCs w:val="20"/>
+        </w:rPr>
+        <w:t>i.e.</w:t>
+      </w:r>
+      <w:r>
+        <w:rPr>
+          <w:rFonts w:ascii="Verdana" w:eastAsia="Times New Roman" w:hAnsi="Verdana"/>
+          <w:color w:val="000000"/>
+          <w:sz w:val="20"/>
+          <w:szCs w:val="20"/>
+        </w:rPr>
+        <w:t>:</w:t>
       </w:r>
     </w:p>
     <w:p>
@@ -6033,6 +6270,26 @@
           <w:sz w:val="20"/>
           <w:szCs w:val="20"/>
         </w:rPr>
+        <w:t>Graphics.DrawLineOnScreen(Color.Black, 130, 310, 150, 330)</w:t>
+      </w:r>
+    </w:p>
+    <w:p>
+      <w:pPr>
+        <w:pStyle w:val="ListParagraph"/>
+        <w:rPr>
+          <w:rFonts w:ascii="Verdana" w:eastAsia="Times New Roman" w:hAnsi="Verdana"/>
+          <w:color w:val="000000"/>
+          <w:sz w:val="20"/>
+          <w:szCs w:val="20"/>
+        </w:rPr>
+      </w:pPr>
+      <w:r>
+        <w:rPr>
+          <w:rFonts w:ascii="Courier New" w:hAnsi="Courier New" w:cs="Courier New"/>
+          <w:noProof/>
+          <w:sz w:val="20"/>
+          <w:szCs w:val="20"/>
+        </w:rPr>
         <w:t>Graphics.DrawLineOnScreen(Color.Black, 170, 310, 150, 330)</w:t>
       </w:r>
       <w:r>
@@ -6067,7 +6324,13 @@
         <w:t xml:space="preserve"> </w:t>
       </w:r>
       <w:r>
-        <w:t xml:space="preserve"> Because there is no arc line in SwinGame, “smile” will be made by two lines.</w:t>
+        <w:t xml:space="preserve"> Because </w:t>
+      </w:r>
+      <w:r>
+        <w:t xml:space="preserve">drawing arcs is </w:t>
+      </w:r>
+      <w:r>
+        <w:t>here is no arc line in SwinGame, “smile” will be made by two lines.</w:t>
       </w:r>
     </w:p>
     <w:p>

</xml_diff>